<commit_message>
Updated documentation describing iCode
</commit_message>
<xml_diff>
--- a/source/docs/ICode1v3.docx
+++ b/source/docs/ICode1v3.docx
@@ -1,6 +1,6 @@
 
 <file path=word/document.xml><?xml version="1.0" encoding="utf-8"?>
-<w:document xmlns:wpc="http://schemas.microsoft.com/office/word/2010/wordprocessingCanvas" xmlns:cx="http://schemas.microsoft.com/office/drawing/2014/chartex" xmlns:cx1="http://schemas.microsoft.com/office/drawing/2015/9/8/chartex" xmlns:cx2="http://schemas.microsoft.com/office/drawing/2015/10/21/chartex" xmlns:cx3="http://schemas.microsoft.com/office/drawing/2016/5/9/chartex" xmlns:cx4="http://schemas.microsoft.com/office/drawing/2016/5/10/chartex" xmlns:cx5="http://schemas.microsoft.com/office/drawing/2016/5/11/chartex" xmlns:cx6="http://schemas.microsoft.com/office/drawing/2016/5/12/chartex" xmlns:cx7="http://schemas.microsoft.com/office/drawing/2016/5/13/chartex" xmlns:cx8="http://schemas.microsoft.com/office/drawing/2016/5/14/chartex" xmlns:mc="http://schemas.openxmlformats.org/markup-compatibility/2006" xmlns:aink="http://schemas.microsoft.com/office/drawing/2016/ink" xmlns:am3d="http://schemas.microsoft.com/office/drawing/2017/model3d" xmlns:o="urn:schemas-microsoft-com:office:office" xmlns:r="http://schemas.openxmlformats.org/officeDocument/2006/relationships" xmlns:m="http://schemas.openxmlformats.org/officeDocument/2006/math" xmlns:v="urn:schemas-microsoft-com:vml" xmlns:wp14="http://schemas.microsoft.com/office/word/2010/wordprocessingDrawing" xmlns:wp="http://schemas.openxmlformats.org/drawingml/2006/wordprocessingDrawing" xmlns:w10="urn:schemas-microsoft-com:office:word" xmlns:w="http://schemas.openxmlformats.org/wordprocessingml/2006/main" xmlns:w14="http://schemas.microsoft.com/office/word/2010/wordml" xmlns:w15="http://schemas.microsoft.com/office/word/2012/wordml" xmlns:w16cex="http://schemas.microsoft.com/office/word/2018/wordml/cex" xmlns:w16cid="http://schemas.microsoft.com/office/word/2016/wordml/cid" xmlns:w16="http://schemas.microsoft.com/office/word/2018/wordml" xmlns:w16se="http://schemas.microsoft.com/office/word/2015/wordml/symex" xmlns:wpg="http://schemas.microsoft.com/office/word/2010/wordprocessingGroup" xmlns:wpi="http://schemas.microsoft.com/office/word/2010/wordprocessingInk" xmlns:wne="http://schemas.microsoft.com/office/word/2006/wordml" xmlns:wps="http://schemas.microsoft.com/office/word/2010/wordprocessingShape" mc:Ignorable="w14 w15 w16se w16cid w16 w16cex wp14">
+<w:document xmlns:wpc="http://schemas.microsoft.com/office/word/2010/wordprocessingCanvas" xmlns:cx="http://schemas.microsoft.com/office/drawing/2014/chartex" xmlns:cx1="http://schemas.microsoft.com/office/drawing/2015/9/8/chartex" xmlns:cx2="http://schemas.microsoft.com/office/drawing/2015/10/21/chartex" xmlns:cx3="http://schemas.microsoft.com/office/drawing/2016/5/9/chartex" xmlns:cx4="http://schemas.microsoft.com/office/drawing/2016/5/10/chartex" xmlns:cx5="http://schemas.microsoft.com/office/drawing/2016/5/11/chartex" xmlns:cx6="http://schemas.microsoft.com/office/drawing/2016/5/12/chartex" xmlns:cx7="http://schemas.microsoft.com/office/drawing/2016/5/13/chartex" xmlns:cx8="http://schemas.microsoft.com/office/drawing/2016/5/14/chartex" xmlns:mc="http://schemas.openxmlformats.org/markup-compatibility/2006" xmlns:aink="http://schemas.microsoft.com/office/drawing/2016/ink" xmlns:am3d="http://schemas.microsoft.com/office/drawing/2017/model3d" xmlns:o="urn:schemas-microsoft-com:office:office" xmlns:r="http://schemas.openxmlformats.org/officeDocument/2006/relationships" xmlns:m="http://schemas.openxmlformats.org/officeDocument/2006/math" xmlns:v="urn:schemas-microsoft-com:vml" xmlns:wp14="http://schemas.microsoft.com/office/word/2010/wordprocessingDrawing" xmlns:wp="http://schemas.openxmlformats.org/drawingml/2006/wordprocessingDrawing" xmlns:w10="urn:schemas-microsoft-com:office:word" xmlns:w="http://schemas.openxmlformats.org/wordprocessingml/2006/main" xmlns:w14="http://schemas.microsoft.com/office/word/2010/wordml" xmlns:w15="http://schemas.microsoft.com/office/word/2012/wordml" xmlns:w16cex="http://schemas.microsoft.com/office/word/2018/wordml/cex" xmlns:w16cid="http://schemas.microsoft.com/office/word/2016/wordml/cid" xmlns:w16="http://schemas.microsoft.com/office/word/2018/wordml" xmlns:w16sdtdh="http://schemas.microsoft.com/office/word/2020/wordml/sdtdatahash" xmlns:w16se="http://schemas.microsoft.com/office/word/2015/wordml/symex" xmlns:wpg="http://schemas.microsoft.com/office/word/2010/wordprocessingGroup" xmlns:wpi="http://schemas.microsoft.com/office/word/2010/wordprocessingInk" xmlns:wne="http://schemas.microsoft.com/office/word/2006/wordml" xmlns:wps="http://schemas.microsoft.com/office/word/2010/wordprocessingShape" mc:Ignorable="w14 w15 w16se w16cid w16 w16cex w16sdtdh wp14">
   <w:body>
     <w:p>
       <w:pPr>
@@ -8523,11 +8523,12 @@
       <w:r>
         <w:t xml:space="preserve"> </w:t>
       </w:r>
-      <w:proofErr w:type="gramStart"/>
       <w:r>
         <w:t>code</w:t>
       </w:r>
-      <w:proofErr w:type="gramEnd"/>
+      <w:r>
+        <w:t>,</w:t>
+      </w:r>
       <w:r>
         <w:t xml:space="preserve"> the machine-depe</w:t>
       </w:r>
@@ -8535,7 +8536,15 @@
         <w:t>ndent</w:t>
       </w:r>
       <w:r>
-        <w:t xml:space="preserve"> section of the compiler has to map the</w:t>
+        <w:t xml:space="preserve"> section of the compiler </w:t>
+      </w:r>
+      <w:proofErr w:type="gramStart"/>
+      <w:r>
+        <w:t>has to</w:t>
+      </w:r>
+      <w:proofErr w:type="gramEnd"/>
+      <w:r>
+        <w:t xml:space="preserve"> map the</w:t>
       </w:r>
       <w:r>
         <w:t xml:space="preserve"> </w:t>
@@ -8657,13 +8666,11 @@
         <w:spacing w:after="0" w:line="240" w:lineRule="auto"/>
       </w:pPr>
       <w:r>
-        <w:t xml:space="preserve">There are two important corollaries of this. </w:t>
+        <w:t>There are two important corollaries of this. Firstly</w:t>
       </w:r>
-      <w:proofErr w:type="gramStart"/>
       <w:r>
-        <w:t>Firstly</w:t>
+        <w:t>,</w:t>
       </w:r>
-      <w:proofErr w:type="gramEnd"/>
       <w:r>
         <w:t xml:space="preserve"> the structures</w:t>
       </w:r>
@@ -8683,13 +8690,11 @@
         <w:t xml:space="preserve"> </w:t>
       </w:r>
       <w:r>
-        <w:t xml:space="preserve">counterparts in the object program. For </w:t>
+        <w:t>counterparts in the object program. For example</w:t>
       </w:r>
-      <w:proofErr w:type="gramStart"/>
       <w:r>
-        <w:t>example</w:t>
+        <w:t>,</w:t>
       </w:r>
-      <w:proofErr w:type="gramEnd"/>
       <w:r>
         <w:t xml:space="preserve"> the target machine</w:t>
       </w:r>
@@ -8709,15 +8714,13 @@
         <w:t xml:space="preserve"> </w:t>
       </w:r>
       <w:r>
-        <w:t xml:space="preserve">specified with no omissions. </w:t>
+        <w:t>specified with no omissions. In particular</w:t>
       </w:r>
-      <w:proofErr w:type="gramStart"/>
       <w:r>
-        <w:t>In particular the</w:t>
+        <w:t>,</w:t>
       </w:r>
-      <w:proofErr w:type="gramEnd"/>
       <w:r>
-        <w:t xml:space="preserve"> control transfer</w:t>
+        <w:t xml:space="preserve"> the control transfer</w:t>
       </w:r>
       <w:r>
         <w:t xml:space="preserve"> </w:t>
@@ -8749,7 +8752,13 @@
       </w:r>
       <w:proofErr w:type="gramEnd"/>
       <w:r>
-        <w:t xml:space="preserve"> to the order of the I-code.</w:t>
+        <w:t xml:space="preserve"> to</w:t>
+      </w:r>
+      <w:r>
+        <w:t>,</w:t>
+      </w:r>
+      <w:r>
+        <w:t xml:space="preserve"> the order of the I-code.</w:t>
       </w:r>
     </w:p>
     <w:p>
@@ -8762,21 +8771,19 @@
         <w:spacing w:after="0" w:line="240" w:lineRule="auto"/>
       </w:pPr>
       <w:r>
-        <w:t xml:space="preserve">For example the Algol-60 statement: </w:t>
+        <w:t>For example</w:t>
       </w:r>
-      <w:proofErr w:type="gramStart"/>
       <w:r>
-        <w:t>A</w:t>
+        <w:t>,</w:t>
+      </w:r>
+      <w:r>
+        <w:t xml:space="preserve"> the Algol-60 statement: A</w:t>
       </w:r>
       <w:r>
         <w:t xml:space="preserve"> </w:t>
       </w:r>
       <w:r>
-        <w:t>:</w:t>
-      </w:r>
-      <w:proofErr w:type="gramEnd"/>
-      <w:r>
-        <w:t>= if B then C else  D;  could</w:t>
+        <w:t>:= if B then C else  D;  could</w:t>
       </w:r>
       <w:r>
         <w:t xml:space="preserve"> </w:t>
@@ -8865,7 +8872,13 @@
         <w:t xml:space="preserve"> </w:t>
       </w:r>
       <w:r>
-        <w:t>the Assign-Value instruction, and</w:t>
+        <w:t>the Assign-Value instruction</w:t>
+      </w:r>
+      <w:r>
+        <w:t xml:space="preserve"> </w:t>
+      </w:r>
+      <w:r>
+        <w:t>and</w:t>
       </w:r>
       <w:r>
         <w:t xml:space="preserve"> </w:t>
@@ -8934,18 +8947,18 @@
     </w:p>
     <w:p>
       <w:r>
-        <w:t>This is s</w:t>
-      </w:r>
-      <w:r>
-        <w:t xml:space="preserve">imilar to that generated from the code fragment: if B then </w:t>
+        <w:t xml:space="preserve">This is </w:t>
       </w:r>
       <w:proofErr w:type="gramStart"/>
       <w:r>
-        <w:t>A :</w:t>
+        <w:t>s</w:t>
+      </w:r>
+      <w:r>
+        <w:t>imilar to</w:t>
       </w:r>
       <w:proofErr w:type="gramEnd"/>
       <w:r>
-        <w:t>= C else  A := D;</w:t>
+        <w:t xml:space="preserve"> that generated from the code fragment: if B then A := C else  A := D;</w:t>
       </w:r>
     </w:p>
     <w:p>
@@ -9445,21 +9458,39 @@
               <w:rPr>
                 <w:rFonts w:cs="Courier New"/>
               </w:rPr>
-              <w:t xml:space="preserve">This flag need not exist in the target machine but is defined </w:t>
-            </w:r>
-            <w:proofErr w:type="gramStart"/>
-            <w:r>
+              <w:t>This flag need not exist in the target machine but is defined in order to simplify the definitions of certain instructions.</w:t>
+            </w:r>
+          </w:p>
+          <w:p>
+            <w:pPr>
               <w:rPr>
                 <w:rFonts w:cs="Courier New"/>
               </w:rPr>
-              <w:t>in order to</w:t>
-            </w:r>
-            <w:proofErr w:type="gramEnd"/>
-            <w:r>
+            </w:pPr>
+          </w:p>
+          <w:p>
+            <w:pPr>
               <w:rPr>
                 <w:rFonts w:cs="Courier New"/>
               </w:rPr>
-              <w:t xml:space="preserve"> simplify the definitions of certain instructions.</w:t>
+            </w:pPr>
+            <w:r>
+              <w:rPr>
+                <w:rFonts w:cs="Courier New"/>
+              </w:rPr>
+              <w:t>The values which this flag may take:</w:t>
+            </w:r>
+            <w:r>
+              <w:rPr>
+                <w:rFonts w:cs="Courier New"/>
+              </w:rPr>
+              <w:t>-</w:t>
+            </w:r>
+            <w:r>
+              <w:rPr>
+                <w:rFonts w:cs="Courier New"/>
+              </w:rPr>
+              <w:t xml:space="preserve"> equal, less than, greater than, true, false</w:t>
             </w:r>
           </w:p>
           <w:p>
@@ -9468,7 +9499,20 @@
                 <w:rFonts w:cs="Courier New"/>
               </w:rPr>
             </w:pPr>
-          </w:p>
+            <w:r>
+              <w:rPr>
+                <w:rFonts w:cs="Courier New"/>
+              </w:rPr>
+              <w:t>This setting only remains valid for the duration of the next instruction which must be one of the instructions listed in Appendix 3.</w:t>
+            </w:r>
+          </w:p>
+        </w:tc>
+      </w:tr>
+      <w:tr>
+        <w:tc>
+          <w:tcPr>
+            <w:tcW w:w="1696" w:type="dxa"/>
+          </w:tcPr>
           <w:p>
             <w:pPr>
               <w:rPr>
@@ -9479,9 +9523,20 @@
               <w:rPr>
                 <w:rFonts w:cs="Courier New"/>
               </w:rPr>
-              <w:t>The values which this flag may take are: equal, less than, greater than, true, false</w:t>
-            </w:r>
-          </w:p>
+              <w:t>I</w:t>
+            </w:r>
+            <w:r>
+              <w:rPr>
+                <w:rFonts w:cs="Courier New"/>
+              </w:rPr>
+              <w:t>nteger</w:t>
+            </w:r>
+          </w:p>
+        </w:tc>
+        <w:tc>
+          <w:tcPr>
+            <w:tcW w:w="7513" w:type="dxa"/>
+          </w:tcPr>
           <w:p>
             <w:pPr>
               <w:rPr>
@@ -9492,7 +9547,7 @@
               <w:rPr>
                 <w:rFonts w:cs="Courier New"/>
               </w:rPr>
-              <w:t>This setting only remains valid for the duration of the next instruction which must be one of the instructions listed in Appendix 3.</w:t>
+              <w:t>A general integer value, including subranges of integers.</w:t>
             </w:r>
           </w:p>
         </w:tc>
@@ -9512,13 +9567,13 @@
               <w:rPr>
                 <w:rFonts w:cs="Courier New"/>
               </w:rPr>
-              <w:t>I</w:t>
+              <w:t>L</w:t>
             </w:r>
             <w:r>
               <w:rPr>
                 <w:rFonts w:cs="Courier New"/>
               </w:rPr>
-              <w:t>nteger</w:t>
+              <w:t>abels</w:t>
             </w:r>
           </w:p>
         </w:tc>
@@ -9536,110 +9591,64 @@
               <w:rPr>
                 <w:rFonts w:cs="Courier New"/>
               </w:rPr>
-              <w:t>A general integer value, including subranges of integers.</w:t>
-            </w:r>
-          </w:p>
-        </w:tc>
-      </w:tr>
-      <w:tr>
-        <w:tc>
-          <w:tcPr>
-            <w:tcW w:w="1696" w:type="dxa"/>
-          </w:tcPr>
+              <w:t>I-code distinguishes two sorts of label.</w:t>
+            </w:r>
+          </w:p>
           <w:p>
             <w:pPr>
               <w:rPr>
                 <w:rFonts w:cs="Courier New"/>
               </w:rPr>
             </w:pPr>
-            <w:r>
+          </w:p>
+          <w:p>
+            <w:pPr>
               <w:rPr>
                 <w:rFonts w:cs="Courier New"/>
               </w:rPr>
-              <w:t>L</w:t>
-            </w:r>
+            </w:pPr>
             <w:r>
               <w:rPr>
                 <w:rFonts w:cs="Courier New"/>
               </w:rPr>
-              <w:t>abels</w:t>
-            </w:r>
-          </w:p>
-        </w:tc>
-        <w:tc>
-          <w:tcPr>
-            <w:tcW w:w="7513" w:type="dxa"/>
-          </w:tcPr>
-          <w:p>
-            <w:pPr>
+              <w:t xml:space="preserve">1 – Simple Labels: </w:t>
+            </w:r>
+            <w:r>
               <w:rPr>
                 <w:rFonts w:cs="Courier New"/>
               </w:rPr>
-            </w:pPr>
+              <w:t>have the property that they are only jumped to in one</w:t>
+            </w:r>
             <w:r>
               <w:rPr>
                 <w:rFonts w:cs="Courier New"/>
               </w:rPr>
-              <w:t>I-code distinguishes two sorts of label.</w:t>
-            </w:r>
-          </w:p>
-          <w:p>
-            <w:pPr>
+              <w:t xml:space="preserve"> </w:t>
+            </w:r>
+            <w:r>
               <w:rPr>
                 <w:rFonts w:cs="Courier New"/>
               </w:rPr>
-            </w:pPr>
-          </w:p>
-          <w:p>
-            <w:pPr>
+              <w:t>direction, that is, all references to an instance of a simple label are either all forward or all backward. This means that the same denotation may be used for many simple labels.</w:t>
+            </w:r>
+            <w:r>
               <w:rPr>
                 <w:rFonts w:cs="Courier New"/>
               </w:rPr>
-            </w:pPr>
+              <w:t xml:space="preserve"> </w:t>
+            </w:r>
             <w:r>
               <w:rPr>
                 <w:rFonts w:cs="Courier New"/>
               </w:rPr>
-              <w:t xml:space="preserve">1 – Simple Labels: </w:t>
+              <w:t>For example</w:t>
             </w:r>
             <w:r>
               <w:rPr>
                 <w:rFonts w:cs="Courier New"/>
               </w:rPr>
-              <w:t>have the property that they are only jumped to in one</w:t>
-            </w:r>
-            <w:r>
-              <w:rPr>
-                <w:rFonts w:cs="Courier New"/>
-              </w:rPr>
-              <w:t xml:space="preserve"> </w:t>
-            </w:r>
-            <w:r>
-              <w:rPr>
-                <w:rFonts w:cs="Courier New"/>
-              </w:rPr>
-              <w:t>direction, that is, all references to an instance of a simple label are either all forward or all backward. This means that the same denotation may be used for many simple labels.</w:t>
-            </w:r>
-            <w:r>
-              <w:rPr>
-                <w:rFonts w:cs="Courier New"/>
-              </w:rPr>
-              <w:t xml:space="preserve"> </w:t>
-            </w:r>
-            <w:r>
-              <w:rPr>
-                <w:rFonts w:cs="Courier New"/>
-              </w:rPr>
-              <w:t xml:space="preserve">For </w:t>
-            </w:r>
-            <w:proofErr w:type="gramStart"/>
-            <w:r>
-              <w:rPr>
-                <w:rFonts w:cs="Courier New"/>
-              </w:rPr>
-              <w:t>example</w:t>
-            </w:r>
-            <w:proofErr w:type="gramEnd"/>
+              <w:t>,</w:t>
+            </w:r>
             <w:r>
               <w:rPr>
                 <w:rFonts w:cs="Courier New"/>
@@ -9829,89 +9838,85 @@
               <w:rPr>
                 <w:rFonts w:cs="Courier New"/>
               </w:rPr>
+              <w:t xml:space="preserve"> 1  &gt;-----+</w:t>
+            </w:r>
+          </w:p>
+          <w:p>
+            <w:pPr>
+              <w:rPr>
+                <w:rFonts w:cs="Courier New"/>
+              </w:rPr>
+            </w:pPr>
+            <w:r>
+              <w:rPr>
+                <w:rFonts w:cs="Courier New"/>
+              </w:rPr>
+              <w:t>All uses of a particular simple label must be in the same block as the definition of that label.</w:t>
+            </w:r>
+          </w:p>
+          <w:p>
+            <w:pPr>
+              <w:rPr>
+                <w:rFonts w:cs="Courier New"/>
+              </w:rPr>
+            </w:pPr>
+            <w:r>
+              <w:rPr>
+                <w:rFonts w:cs="Courier New"/>
+              </w:rPr>
+              <w:t xml:space="preserve">Simple labels are encoded as two-byte unsigned integers although code generators may assume that their values are within a </w:t>
+            </w:r>
+            <w:proofErr w:type="gramStart"/>
+            <w:r>
+              <w:rPr>
+                <w:rFonts w:cs="Courier New"/>
+              </w:rPr>
+              <w:t>fairly small</w:t>
+            </w:r>
+            <w:proofErr w:type="gramEnd"/>
+            <w:r>
+              <w:rPr>
+                <w:rFonts w:cs="Courier New"/>
+              </w:rPr>
+              <w:t xml:space="preserve"> range.</w:t>
+            </w:r>
+          </w:p>
+          <w:p>
+            <w:pPr>
+              <w:rPr>
+                <w:rFonts w:cs="Courier New"/>
+              </w:rPr>
+            </w:pPr>
+            <w:r>
+              <w:rPr>
+                <w:rFonts w:cs="Courier New"/>
+              </w:rPr>
+              <w:t>(</w:t>
+            </w:r>
+            <w:r>
+              <w:rPr>
+                <w:rFonts w:cs="Courier New"/>
+              </w:rPr>
+              <w:t>1</w:t>
+            </w:r>
+            <w:r>
+              <w:rPr>
+                <w:rFonts w:cs="Courier New"/>
+              </w:rPr>
               <w:t xml:space="preserve"> </w:t>
             </w:r>
-            <w:proofErr w:type="gramStart"/>
             <w:r>
               <w:rPr>
                 <w:rFonts w:cs="Courier New"/>
               </w:rPr>
-              <w:t>1  &gt;</w:t>
-            </w:r>
-            <w:proofErr w:type="gramEnd"/>
+              <w:t>..</w:t>
+            </w:r>
             <w:r>
               <w:rPr>
                 <w:rFonts w:cs="Courier New"/>
               </w:rPr>
-              <w:t>-----+</w:t>
-            </w:r>
-          </w:p>
-          <w:p>
-            <w:pPr>
-              <w:rPr>
-                <w:rFonts w:cs="Courier New"/>
-              </w:rPr>
-            </w:pPr>
-            <w:r>
-              <w:rPr>
-                <w:rFonts w:cs="Courier New"/>
-              </w:rPr>
-              <w:t>All uses of a particular simple label must be in the same block as the definition of that label.</w:t>
-            </w:r>
-          </w:p>
-          <w:p>
-            <w:pPr>
-              <w:rPr>
-                <w:rFonts w:cs="Courier New"/>
-              </w:rPr>
-            </w:pPr>
-            <w:r>
-              <w:rPr>
-                <w:rFonts w:cs="Courier New"/>
-              </w:rPr>
-              <w:t xml:space="preserve">Simple labels are encoded as two-byte unsigned integers although code generators may assume that their values are within a </w:t>
-            </w:r>
-            <w:proofErr w:type="gramStart"/>
-            <w:r>
-              <w:rPr>
-                <w:rFonts w:cs="Courier New"/>
-              </w:rPr>
-              <w:t>fairly small</w:t>
-            </w:r>
-            <w:proofErr w:type="gramEnd"/>
-            <w:r>
-              <w:rPr>
-                <w:rFonts w:cs="Courier New"/>
-              </w:rPr>
-              <w:t xml:space="preserve"> range.</w:t>
-            </w:r>
-          </w:p>
-          <w:p>
-            <w:pPr>
-              <w:rPr>
-                <w:rFonts w:cs="Courier New"/>
-              </w:rPr>
-            </w:pPr>
-            <w:r>
-              <w:rPr>
-                <w:rFonts w:cs="Courier New"/>
-              </w:rPr>
-              <w:t>(</w:t>
-            </w:r>
-            <w:proofErr w:type="gramStart"/>
-            <w:r>
-              <w:rPr>
-                <w:rFonts w:cs="Courier New"/>
-              </w:rPr>
-              <w:t>1</w:t>
-            </w:r>
-            <w:r>
-              <w:rPr>
-                <w:rFonts w:cs="Courier New"/>
-              </w:rPr>
-              <w:t>..</w:t>
-            </w:r>
-            <w:proofErr w:type="gramEnd"/>
+              <w:t xml:space="preserve"> </w:t>
+            </w:r>
             <w:r>
               <w:rPr>
                 <w:rFonts w:cs="Courier New"/>
@@ -10202,14 +10207,12 @@
                 <w:rFonts w:cs="Courier New"/>
               </w:rPr>
             </w:pPr>
-            <w:proofErr w:type="gramStart"/>
             <w:r>
               <w:rPr>
                 <w:rFonts w:cs="Courier New"/>
               </w:rPr>
-              <w:t>With the exception of</w:t>
-            </w:r>
-            <w:proofErr w:type="gramEnd"/>
+              <w:t>Apart from</w:t>
+            </w:r>
             <w:r>
               <w:rPr>
                 <w:rFonts w:cs="Courier New"/>
@@ -10458,21 +10461,19 @@
         <w:t>alues or references rather than</w:t>
       </w:r>
       <w:r>
-        <w:t xml:space="preserve"> the values or references themselves. For </w:t>
-      </w:r>
-      <w:proofErr w:type="gramStart"/>
-      <w:r>
-        <w:t>simplicity</w:t>
-      </w:r>
-      <w:proofErr w:type="gramEnd"/>
-      <w:r>
-        <w:t xml:space="preserve"> the descriptions of instructions</w:t>
+        <w:t xml:space="preserve"> the values or references themselves. For simplicity the descriptions of instructions</w:t>
       </w:r>
       <w:r>
         <w:t xml:space="preserve"> </w:t>
       </w:r>
       <w:r>
-        <w:t>will often refer to items as if they actually contain values</w:t>
+        <w:t xml:space="preserve">will often refer to items as if they </w:t>
+      </w:r>
+      <w:r>
+        <w:t>contain</w:t>
+      </w:r>
+      <w:r>
+        <w:t xml:space="preserve"> values</w:t>
       </w:r>
       <w:r>
         <w:t xml:space="preserve"> </w:t>
@@ -10522,15 +10523,7 @@
         <w:t>given</w:t>
       </w:r>
       <w:r>
-        <w:t xml:space="preserve"> 'DEFINE </w:t>
-      </w:r>
-      <w:proofErr w:type="gramStart"/>
-      <w:r>
-        <w:t>57,Fred</w:t>
-      </w:r>
-      <w:proofErr w:type="gramEnd"/>
-      <w:r>
-        <w:t>......' then 'Stack 57'</w:t>
+        <w:t xml:space="preserve"> 'DEFINE 57,Fred......' then 'Stack 57'</w:t>
       </w:r>
       <w:r>
         <w:t xml:space="preserve"> </w:t>
@@ -11326,15 +11319,7 @@
           </w:tcPr>
           <w:p>
             <w:r>
-              <w:t xml:space="preserve">P = </w:t>
-            </w:r>
-            <w:proofErr w:type="spellStart"/>
-            <w:r>
-              <w:t>Addr</w:t>
-            </w:r>
-            <w:proofErr w:type="spellEnd"/>
-            <w:r>
-              <w:t>(Q)</w:t>
+              <w:t>P = Addr(Q)</w:t>
             </w:r>
           </w:p>
           <w:p>
@@ -11430,15 +11415,7 @@
           </w:tcPr>
           <w:p>
             <w:r>
-              <w:t xml:space="preserve">The address of SOS is adjusted forwards or backwards by TOS items of the same size as SOS. This may be thought of as an array accessing instruction where SOS defines the </w:t>
-            </w:r>
-            <w:proofErr w:type="spellStart"/>
-            <w:r>
-              <w:t>zero'th</w:t>
-            </w:r>
-            <w:proofErr w:type="spellEnd"/>
-            <w:r>
-              <w:t xml:space="preserve"> element.</w:t>
+              <w:t>The address of SOS is adjusted forwards or backwards by TOS items of the same size as SOS. This may be thought of as an array accessing instruction where SOS defines the zero'th element.</w:t>
             </w:r>
           </w:p>
         </w:tc>
@@ -11904,22 +11881,15 @@
             <w:gridSpan w:val="3"/>
           </w:tcPr>
           <w:p>
-            <w:proofErr w:type="spellStart"/>
             <w:r>
               <w:rPr>
                 <w:u w:val="single"/>
               </w:rPr>
               <w:t>recordformat</w:t>
             </w:r>
-            <w:proofErr w:type="spellEnd"/>
-            <w:r>
-              <w:t xml:space="preserve"> </w:t>
-            </w:r>
-            <w:proofErr w:type="gramStart"/>
-            <w:r>
-              <w:t>F(</w:t>
-            </w:r>
-            <w:proofErr w:type="gramEnd"/>
+            <w:r>
+              <w:t xml:space="preserve"> F(</w:t>
+            </w:r>
             <w:r>
               <w:rPr>
                 <w:u w:val="single"/>
@@ -12182,22 +12152,15 @@
             <w:gridSpan w:val="3"/>
           </w:tcPr>
           <w:p>
-            <w:proofErr w:type="spellStart"/>
             <w:r>
               <w:rPr>
                 <w:u w:val="single"/>
               </w:rPr>
               <w:t>recordformat</w:t>
             </w:r>
-            <w:proofErr w:type="spellEnd"/>
-            <w:r>
-              <w:t xml:space="preserve"> </w:t>
-            </w:r>
-            <w:proofErr w:type="gramStart"/>
-            <w:r>
-              <w:t>F(</w:t>
-            </w:r>
-            <w:proofErr w:type="gramEnd"/>
+            <w:r>
+              <w:t xml:space="preserve"> F(</w:t>
+            </w:r>
             <w:r>
               <w:rPr>
                 <w:u w:val="single"/>
@@ -12680,15 +12643,7 @@
           </w:tcPr>
           <w:p>
             <w:r>
-              <w:t xml:space="preserve">J = </w:t>
-            </w:r>
-            <w:proofErr w:type="gramStart"/>
-            <w:r>
-              <w:t>Calc(</w:t>
-            </w:r>
-            <w:proofErr w:type="gramEnd"/>
-            <w:r>
-              <w:t>1, K)</w:t>
+              <w:t>J = Calc(1, K)</w:t>
             </w:r>
           </w:p>
           <w:p>
@@ -13280,13 +13235,8 @@
           </w:p>
           <w:p>
             <w:r>
-              <w:t xml:space="preserve">Stack A; Stack </w:t>
-            </w:r>
-            <w:proofErr w:type="gramStart"/>
-            <w:r>
-              <w:t>X;  Access</w:t>
-            </w:r>
-            <w:proofErr w:type="gramEnd"/>
+              <w:t>Stack A; Stack X; Access</w:t>
+            </w:r>
           </w:p>
           <w:p>
             <w:r>
@@ -13437,15 +13387,7 @@
           </w:p>
           <w:p>
             <w:r>
-              <w:t>Define X.</w:t>
-            </w:r>
-            <w:proofErr w:type="gramStart"/>
-            <w:r>
-              <w:t>.....</w:t>
-            </w:r>
-            <w:proofErr w:type="gramEnd"/>
-            <w:r>
-              <w:t>; Start; Finish; ...... End; Stack X; Call</w:t>
+              <w:t>Define X......; Start; Finish; ...... End; Stack X; Call</w:t>
             </w:r>
           </w:p>
           <w:p>
@@ -13934,16 +13876,13 @@
               <w:t>then</w:t>
             </w:r>
             <w:r>
-              <w:t xml:space="preserve"> </w:t>
+              <w:t xml:space="preserve"> P := </w:t>
             </w:r>
             <w:proofErr w:type="gramStart"/>
             <w:r>
-              <w:t>P :</w:t>
+              <w:t>Q;</w:t>
             </w:r>
             <w:proofErr w:type="gramEnd"/>
-            <w:r>
-              <w:t>= Q;</w:t>
-            </w:r>
           </w:p>
           <w:p>
             <w:r>
@@ -14064,15 +14003,7 @@
           </w:tcPr>
           <w:p>
             <w:r>
-              <w:t>When execution of the object program reaches this point control is to be transferred to the given simple label if the condition code is set 'greater than' or 'equal</w:t>
-            </w:r>
-            <w:proofErr w:type="gramStart"/>
-            <w:r>
-              <w:t>' ,</w:t>
-            </w:r>
-            <w:proofErr w:type="gramEnd"/>
-            <w:r>
-              <w:t xml:space="preserve"> otherwise control is to pass onto the next instruction.</w:t>
+              <w:t>When execution of the object program reaches this point control is to be transferred to the given simple label if the condition code is set 'greater than' or 'equal' , otherwise control is to pass onto the next instruction.</w:t>
             </w:r>
           </w:p>
         </w:tc>
@@ -14746,15 +14677,7 @@
           </w:tcPr>
           <w:p>
             <w:r>
-              <w:t xml:space="preserve">When execution of the object program reaches this </w:t>
-            </w:r>
-            <w:proofErr w:type="gramStart"/>
-            <w:r>
-              <w:t>point</w:t>
-            </w:r>
-            <w:proofErr w:type="gramEnd"/>
-            <w:r>
-              <w:t xml:space="preserve"> control is to be transferred to the given simple label if the condition code is not set 'equal', otherwise control is to pass onto the next instruction.</w:t>
+              <w:t>When execution of the object program reaches this point control is to be transferred to the given simple label if the condition code is not set 'equal', otherwise control is to pass onto the next instruction.</w:t>
             </w:r>
           </w:p>
         </w:tc>
@@ -14969,15 +14892,7 @@
           </w:tcPr>
           <w:p>
             <w:r>
-              <w:t xml:space="preserve">When execution of the object program reaches this </w:t>
-            </w:r>
-            <w:proofErr w:type="gramStart"/>
-            <w:r>
-              <w:t>point</w:t>
-            </w:r>
-            <w:proofErr w:type="gramEnd"/>
-            <w:r>
-              <w:t xml:space="preserve"> control is to be</w:t>
+              <w:t>When execution of the object program reaches this point control is to be</w:t>
             </w:r>
             <w:r>
               <w:t xml:space="preserve"> </w:t>
@@ -15200,7 +15115,15 @@
           </w:tcPr>
           <w:p>
             <w:r>
-              <w:t>The value of TOS is noted as 'upper-bound' and the value of SOS is noted as 'lower-bound'. TOS and SOS are removed from the stack.</w:t>
+              <w:t>The value of TOS is noted as 'upper-bound</w:t>
+            </w:r>
+            <w:proofErr w:type="gramStart"/>
+            <w:r>
+              <w:t>'</w:t>
+            </w:r>
+            <w:proofErr w:type="gramEnd"/>
+            <w:r>
+              <w:t xml:space="preserve"> and the value of SOS is noted as 'lower-bound'. TOS and SOS are removed from the stack.</w:t>
             </w:r>
           </w:p>
         </w:tc>
@@ -15356,20 +15279,7 @@
               <w:t>switch</w:t>
             </w:r>
             <w:r>
-              <w:t xml:space="preserve"> </w:t>
-            </w:r>
-            <w:proofErr w:type="spellStart"/>
-            <w:proofErr w:type="gramStart"/>
-            <w:r>
-              <w:t>Sw</w:t>
-            </w:r>
-            <w:proofErr w:type="spellEnd"/>
-            <w:r>
-              <w:t>(</w:t>
-            </w:r>
-            <w:proofErr w:type="gramEnd"/>
-            <w:r>
-              <w:t>-3:3)</w:t>
+              <w:t xml:space="preserve"> Sw(-3:3)</w:t>
             </w:r>
           </w:p>
           <w:p>
@@ -15609,15 +15519,7 @@
               <w:t>then</w:t>
             </w:r>
             <w:r>
-              <w:t xml:space="preserve"> </w:t>
-            </w:r>
-            <w:proofErr w:type="gramStart"/>
-            <w:r>
-              <w:t>P :</w:t>
-            </w:r>
-            <w:proofErr w:type="gramEnd"/>
-            <w:r>
-              <w:t>= Q</w:t>
+              <w:t xml:space="preserve"> P := Q</w:t>
             </w:r>
           </w:p>
           <w:p>
@@ -16004,16 +15906,11 @@
             <w:gridSpan w:val="3"/>
           </w:tcPr>
           <w:p>
-            <w:proofErr w:type="gramStart"/>
             <w:r>
               <w:t>Newline</w:t>
             </w:r>
             <w:r>
-              <w:t>s(</w:t>
-            </w:r>
-            <w:proofErr w:type="gramEnd"/>
-            <w:r>
-              <w:t>4)</w:t>
+              <w:t>s(4)</w:t>
             </w:r>
           </w:p>
           <w:p>
@@ -16204,14 +16101,12 @@
             <w:gridSpan w:val="3"/>
           </w:tcPr>
           <w:p>
-            <w:proofErr w:type="spellStart"/>
             <w:r>
               <w:rPr>
                 <w:u w:val="single"/>
               </w:rPr>
               <w:t>integername</w:t>
             </w:r>
-            <w:proofErr w:type="spellEnd"/>
             <w:r>
               <w:t xml:space="preserve"> M; </w:t>
             </w:r>
@@ -16570,7 +16465,13 @@
           </w:tcPr>
           <w:p>
             <w:r>
-              <w:t>SOS is compared against TOS with the values being interpreted as unsigned values. The condition-code is set accordingly and TOS and SOS are removed from the stack.</w:t>
+              <w:t>SOS is compared against TOS with the values being interpreted as unsigned values. The condition-code is set accordingly</w:t>
+            </w:r>
+            <w:r>
+              <w:t>,</w:t>
+            </w:r>
+            <w:r>
+              <w:t xml:space="preserve"> and TOS and SOS are removed from the stack.</w:t>
             </w:r>
           </w:p>
         </w:tc>
@@ -16686,15 +16587,7 @@
           </w:p>
           <w:p>
             <w:r>
-              <w:t xml:space="preserve">Stack U1; Stack U2; Compare-Unsigned-Values; </w:t>
-            </w:r>
-            <w:proofErr w:type="spellStart"/>
-            <w:r>
-              <w:t>Bge</w:t>
-            </w:r>
-            <w:proofErr w:type="spellEnd"/>
-            <w:r>
-              <w:t xml:space="preserve"> 31</w:t>
+              <w:t>Stack U1; Stack U2; Compare-Unsigned-Values; Bge 31</w:t>
             </w:r>
           </w:p>
           <w:p>
@@ -17162,12 +17055,10 @@
               <w:outlineLvl w:val="1"/>
             </w:pPr>
             <w:bookmarkStart w:id="36" w:name="_Toc465792178"/>
-            <w:proofErr w:type="spellStart"/>
             <w:r>
               <w:t>Concat</w:t>
             </w:r>
             <w:bookmarkEnd w:id="36"/>
-            <w:proofErr w:type="spellEnd"/>
           </w:p>
         </w:tc>
         <w:tc>
@@ -17310,23 +17201,7 @@
           </w:p>
           <w:p>
             <w:r>
-              <w:t xml:space="preserve">Stack S; Stack T; Stack U; </w:t>
-            </w:r>
-            <w:proofErr w:type="spellStart"/>
-            <w:r>
-              <w:t>Concat</w:t>
-            </w:r>
-            <w:proofErr w:type="spellEnd"/>
-            <w:r>
-              <w:t xml:space="preserve">; Stack V; </w:t>
-            </w:r>
-            <w:proofErr w:type="spellStart"/>
-            <w:r>
-              <w:t>Concat</w:t>
-            </w:r>
-            <w:proofErr w:type="spellEnd"/>
-            <w:r>
-              <w:t>; Assign-Value</w:t>
+              <w:t>Stack S; Stack T; Stack U; Concat; Stack V; Concat; Assign-Value</w:t>
             </w:r>
           </w:p>
         </w:tc>
@@ -17416,21 +17291,11 @@
             <w:r>
               <w:t xml:space="preserve">The value &lt;n&gt; </w:t>
             </w:r>
-            <w:proofErr w:type="gramStart"/>
-            <w:r>
-              <w:t>is considered to be</w:t>
-            </w:r>
-            <w:proofErr w:type="gramEnd"/>
-            <w:r>
-              <w:t xml:space="preserve"> of the form p&lt;&lt;14+q. The value q is to be used by the </w:t>
-            </w:r>
-            <w:proofErr w:type="spellStart"/>
-            <w:r>
-              <w:t>p'th</w:t>
-            </w:r>
-            <w:proofErr w:type="spellEnd"/>
-            <w:r>
-              <w:t xml:space="preserve"> pass of the compiler in an implementation-specific manner.</w:t>
+            <w:r>
+              <w:t>is</w:t>
+            </w:r>
+            <w:r>
+              <w:t xml:space="preserve"> of the form p&lt;&lt;14+q. The value q is to be used by the p'th pass of the compiler in an implementation-specific manner.</w:t>
             </w:r>
           </w:p>
         </w:tc>
@@ -17616,13 +17481,8 @@
             <w:r>
               <w:t xml:space="preserve">T = </w:t>
             </w:r>
-            <w:proofErr w:type="gramStart"/>
-            <w:r>
-              <w:t>0 :</w:t>
-            </w:r>
-            <w:proofErr w:type="gramEnd"/>
-            <w:r>
-              <w:t xml:space="preserve"> void</w:t>
+            <w:r>
+              <w:t>0 : void</w:t>
             </w:r>
           </w:p>
           <w:p>
@@ -17632,13 +17492,8 @@
             <w:r>
               <w:t xml:space="preserve">T = </w:t>
             </w:r>
-            <w:proofErr w:type="gramStart"/>
-            <w:r>
-              <w:t>1 :</w:t>
-            </w:r>
-            <w:proofErr w:type="gramEnd"/>
-            <w:r>
-              <w:t xml:space="preserve"> integer {qualified by &lt;b&gt;}</w:t>
+            <w:r>
+              <w:t>1 : integer {qualified by &lt;b&gt;}</w:t>
             </w:r>
           </w:p>
           <w:p>
@@ -17648,13 +17503,8 @@
             <w:r>
               <w:t xml:space="preserve">T = </w:t>
             </w:r>
-            <w:proofErr w:type="gramStart"/>
-            <w:r>
-              <w:t>2 :</w:t>
-            </w:r>
-            <w:proofErr w:type="gramEnd"/>
-            <w:r>
-              <w:t xml:space="preserve"> real {qualified by &lt;b&gt;}</w:t>
+            <w:r>
+              <w:t>2 : real {qualified by &lt;b&gt;}</w:t>
             </w:r>
           </w:p>
           <w:p>
@@ -17664,13 +17514,8 @@
             <w:r>
               <w:t xml:space="preserve">T = </w:t>
             </w:r>
-            <w:proofErr w:type="gramStart"/>
-            <w:r>
-              <w:t>3 :</w:t>
-            </w:r>
-            <w:proofErr w:type="gramEnd"/>
-            <w:r>
-              <w:t xml:space="preserve"> string {maximum length &lt;b&gt;}</w:t>
+            <w:r>
+              <w:t>3 : string {maximum length &lt;b&gt;}</w:t>
             </w:r>
           </w:p>
           <w:p>
@@ -17680,13 +17525,8 @@
             <w:r>
               <w:t xml:space="preserve">T = </w:t>
             </w:r>
-            <w:proofErr w:type="gramStart"/>
-            <w:r>
-              <w:t>4 :</w:t>
-            </w:r>
-            <w:proofErr w:type="gramEnd"/>
-            <w:r>
-              <w:t xml:space="preserve"> record {format &lt;b&gt;}</w:t>
+            <w:r>
+              <w:t>4 : record {format &lt;b&gt;}</w:t>
             </w:r>
           </w:p>
           <w:p>
@@ -17696,13 +17536,8 @@
             <w:r>
               <w:t xml:space="preserve">T = </w:t>
             </w:r>
-            <w:proofErr w:type="gramStart"/>
-            <w:r>
-              <w:t>5 :</w:t>
-            </w:r>
-            <w:proofErr w:type="gramEnd"/>
-            <w:r>
-              <w:t xml:space="preserve"> boolean</w:t>
+            <w:r>
+              <w:t>5 : boolean</w:t>
             </w:r>
           </w:p>
           <w:p>
@@ -17712,13 +17547,8 @@
             <w:r>
               <w:t xml:space="preserve">T = </w:t>
             </w:r>
-            <w:proofErr w:type="gramStart"/>
-            <w:r>
-              <w:t>6 :</w:t>
-            </w:r>
-            <w:proofErr w:type="gramEnd"/>
-            <w:r>
-              <w:t xml:space="preserve"> set</w:t>
+            <w:r>
+              <w:t>6 : set</w:t>
             </w:r>
           </w:p>
           <w:p>
@@ -17728,13 +17558,8 @@
             <w:r>
               <w:t xml:space="preserve">T = </w:t>
             </w:r>
-            <w:proofErr w:type="gramStart"/>
-            <w:r>
-              <w:t>7 :</w:t>
-            </w:r>
-            <w:proofErr w:type="gramEnd"/>
-            <w:r>
-              <w:t xml:space="preserve"> 8-bit-enumerated {format &lt;b&gt;}</w:t>
+            <w:r>
+              <w:t>7 : 8-bit-enumerated {format &lt;b&gt;}</w:t>
             </w:r>
           </w:p>
           <w:p>
@@ -17744,13 +17569,8 @@
             <w:r>
               <w:t xml:space="preserve">T = </w:t>
             </w:r>
-            <w:proofErr w:type="gramStart"/>
-            <w:r>
-              <w:t>8 :</w:t>
-            </w:r>
-            <w:proofErr w:type="gramEnd"/>
-            <w:r>
-              <w:t xml:space="preserve"> 16-bit-enumerated {format &lt;b&gt;}</w:t>
+            <w:r>
+              <w:t>8 : 16-bit-enumerated {format &lt;b&gt;}</w:t>
             </w:r>
           </w:p>
           <w:p>
@@ -17760,13 +17580,8 @@
             <w:r>
               <w:t xml:space="preserve">T = </w:t>
             </w:r>
-            <w:proofErr w:type="gramStart"/>
-            <w:r>
-              <w:t>9 :</w:t>
-            </w:r>
-            <w:proofErr w:type="gramEnd"/>
-            <w:r>
-              <w:t xml:space="preserve"> pointer</w:t>
+            <w:r>
+              <w:t>9 : pointer</w:t>
             </w:r>
           </w:p>
           <w:p>
@@ -17776,13 +17591,8 @@
             <w:r>
               <w:t xml:space="preserve">T = </w:t>
             </w:r>
-            <w:proofErr w:type="gramStart"/>
-            <w:r>
-              <w:t>10 :</w:t>
-            </w:r>
-            <w:proofErr w:type="gramEnd"/>
-            <w:r>
-              <w:t xml:space="preserve"> char</w:t>
+            <w:r>
+              <w:t>10 : char</w:t>
             </w:r>
           </w:p>
           <w:p>
@@ -17793,15 +17603,7 @@
               <w:t xml:space="preserve">T = </w:t>
             </w:r>
             <w:r>
-              <w:t>11-</w:t>
-            </w:r>
-            <w:proofErr w:type="gramStart"/>
-            <w:r>
-              <w:t>15 :</w:t>
-            </w:r>
-            <w:proofErr w:type="gramEnd"/>
-            <w:r>
-              <w:t xml:space="preserve"> undefined {error}</w:t>
+              <w:t>11-15 : undefined {error}</w:t>
             </w:r>
           </w:p>
           <w:p/>
@@ -17812,13 +17614,8 @@
             <w:r>
               <w:t xml:space="preserve">F = </w:t>
             </w:r>
-            <w:proofErr w:type="gramStart"/>
-            <w:r>
-              <w:t>0 :</w:t>
-            </w:r>
-            <w:proofErr w:type="gramEnd"/>
-            <w:r>
-              <w:t xml:space="preserve"> void</w:t>
+            <w:r>
+              <w:t>0 : void</w:t>
             </w:r>
           </w:p>
           <w:p>
@@ -17828,13 +17625,8 @@
             <w:r>
               <w:t xml:space="preserve">F = </w:t>
             </w:r>
-            <w:proofErr w:type="gramStart"/>
-            <w:r>
-              <w:t>1 :</w:t>
-            </w:r>
-            <w:proofErr w:type="gramEnd"/>
-            <w:r>
-              <w:t xml:space="preserve"> simple {byte}</w:t>
+            <w:r>
+              <w:t>1 : simple {byte}</w:t>
             </w:r>
           </w:p>
           <w:p>
@@ -17844,21 +17636,8 @@
             <w:r>
               <w:t xml:space="preserve">F = </w:t>
             </w:r>
-            <w:proofErr w:type="gramStart"/>
-            <w:r>
-              <w:t>2 :</w:t>
-            </w:r>
-            <w:proofErr w:type="gramEnd"/>
-            <w:r>
-              <w:t xml:space="preserve"> indirect {</w:t>
-            </w:r>
-            <w:proofErr w:type="spellStart"/>
-            <w:r>
-              <w:t>bytename</w:t>
-            </w:r>
-            <w:proofErr w:type="spellEnd"/>
-            <w:r>
-              <w:t>}</w:t>
+            <w:r>
+              <w:t>2 : indirect {bytename}</w:t>
             </w:r>
           </w:p>
           <w:p>
@@ -17868,13 +17647,8 @@
             <w:r>
               <w:t xml:space="preserve">F = </w:t>
             </w:r>
-            <w:proofErr w:type="gramStart"/>
-            <w:r>
-              <w:t>3 :</w:t>
-            </w:r>
-            <w:proofErr w:type="gramEnd"/>
-            <w:r>
-              <w:t xml:space="preserve"> general label</w:t>
+            <w:r>
+              <w:t>3 : general label</w:t>
             </w:r>
           </w:p>
           <w:p>
@@ -17884,19 +17658,20 @@
             <w:r>
               <w:t xml:space="preserve">F = </w:t>
             </w:r>
-            <w:proofErr w:type="gramStart"/>
-            <w:r>
-              <w:t>4 :</w:t>
-            </w:r>
-            <w:proofErr w:type="gramEnd"/>
+            <w:r>
+              <w:t>4 : recordformat</w:t>
+            </w:r>
+          </w:p>
+          <w:p>
             <w:r>
               <w:t xml:space="preserve"> </w:t>
             </w:r>
-            <w:proofErr w:type="spellStart"/>
-            <w:r>
-              <w:t>recordformat</w:t>
-            </w:r>
-            <w:proofErr w:type="spellEnd"/>
+            <w:r>
+              <w:t xml:space="preserve">F = </w:t>
+            </w:r>
+            <w:r>
+              <w:t>5 : undefined {error}</w:t>
+            </w:r>
           </w:p>
           <w:p>
             <w:r>
@@ -17905,13 +17680,8 @@
             <w:r>
               <w:t xml:space="preserve">F = </w:t>
             </w:r>
-            <w:proofErr w:type="gramStart"/>
-            <w:r>
-              <w:t>5 :</w:t>
-            </w:r>
-            <w:proofErr w:type="gramEnd"/>
-            <w:r>
-              <w:t xml:space="preserve"> undefined {error}</w:t>
+            <w:r>
+              <w:t>6 : switch</w:t>
             </w:r>
           </w:p>
           <w:p>
@@ -17921,13 +17691,8 @@
             <w:r>
               <w:t xml:space="preserve">F = </w:t>
             </w:r>
-            <w:proofErr w:type="gramStart"/>
-            <w:r>
-              <w:t>6 :</w:t>
-            </w:r>
-            <w:proofErr w:type="gramEnd"/>
-            <w:r>
-              <w:t xml:space="preserve"> switch</w:t>
+            <w:r>
+              <w:t>7 : routine</w:t>
             </w:r>
           </w:p>
           <w:p>
@@ -17937,13 +17702,8 @@
             <w:r>
               <w:t xml:space="preserve">F = </w:t>
             </w:r>
-            <w:proofErr w:type="gramStart"/>
-            <w:r>
-              <w:t>7 :</w:t>
-            </w:r>
-            <w:proofErr w:type="gramEnd"/>
-            <w:r>
-              <w:t xml:space="preserve"> routine</w:t>
+            <w:r>
+              <w:t>8 : function</w:t>
             </w:r>
           </w:p>
           <w:p>
@@ -17953,13 +17713,8 @@
             <w:r>
               <w:t xml:space="preserve">F = </w:t>
             </w:r>
-            <w:proofErr w:type="gramStart"/>
-            <w:r>
-              <w:t>8 :</w:t>
-            </w:r>
-            <w:proofErr w:type="gramEnd"/>
-            <w:r>
-              <w:t xml:space="preserve"> function</w:t>
+            <w:r>
+              <w:t>9 : map</w:t>
             </w:r>
           </w:p>
           <w:p>
@@ -17969,13 +17724,8 @@
             <w:r>
               <w:t xml:space="preserve">F = </w:t>
             </w:r>
-            <w:proofErr w:type="gramStart"/>
-            <w:r>
-              <w:t>9 :</w:t>
-            </w:r>
-            <w:proofErr w:type="gramEnd"/>
-            <w:r>
-              <w:t xml:space="preserve"> map</w:t>
+            <w:r>
+              <w:t>10 : predicate</w:t>
             </w:r>
           </w:p>
           <w:p>
@@ -17985,13 +17735,8 @@
             <w:r>
               <w:t xml:space="preserve">F = </w:t>
             </w:r>
-            <w:proofErr w:type="gramStart"/>
-            <w:r>
-              <w:t>10 :</w:t>
-            </w:r>
-            <w:proofErr w:type="gramEnd"/>
-            <w:r>
-              <w:t xml:space="preserve"> predicate</w:t>
+            <w:r>
+              <w:t>11 : array {array}</w:t>
             </w:r>
           </w:p>
           <w:p>
@@ -18001,13 +17746,8 @@
             <w:r>
               <w:t xml:space="preserve">F = </w:t>
             </w:r>
-            <w:proofErr w:type="gramStart"/>
-            <w:r>
-              <w:t>11 :</w:t>
-            </w:r>
-            <w:proofErr w:type="gramEnd"/>
-            <w:r>
-              <w:t xml:space="preserve"> array {array}</w:t>
+            <w:r>
+              <w:t>12 : array indirect {arrayname}</w:t>
             </w:r>
           </w:p>
           <w:p>
@@ -18017,21 +17757,8 @@
             <w:r>
               <w:t xml:space="preserve">F = </w:t>
             </w:r>
-            <w:proofErr w:type="gramStart"/>
-            <w:r>
-              <w:t>12 :</w:t>
-            </w:r>
-            <w:proofErr w:type="gramEnd"/>
-            <w:r>
-              <w:t xml:space="preserve"> array indirect {</w:t>
-            </w:r>
-            <w:proofErr w:type="spellStart"/>
-            <w:r>
-              <w:t>arrayname</w:t>
-            </w:r>
-            <w:proofErr w:type="spellEnd"/>
-            <w:r>
-              <w:t>}</w:t>
+            <w:r>
+              <w:t>13 : indirect array {namearray}</w:t>
             </w:r>
           </w:p>
           <w:p>
@@ -18041,21 +17768,8 @@
             <w:r>
               <w:t xml:space="preserve">F = </w:t>
             </w:r>
-            <w:proofErr w:type="gramStart"/>
-            <w:r>
-              <w:t>13 :</w:t>
-            </w:r>
-            <w:proofErr w:type="gramEnd"/>
-            <w:r>
-              <w:t xml:space="preserve"> indirect array {</w:t>
-            </w:r>
-            <w:proofErr w:type="spellStart"/>
-            <w:r>
-              <w:t>namearray</w:t>
-            </w:r>
-            <w:proofErr w:type="spellEnd"/>
-            <w:r>
-              <w:t>}</w:t>
+            <w:r>
+              <w:t>14 : indirect array indirect {namearrayname}</w:t>
             </w:r>
           </w:p>
           <w:p>
@@ -18065,37 +17779,8 @@
             <w:r>
               <w:t xml:space="preserve">F = </w:t>
             </w:r>
-            <w:proofErr w:type="gramStart"/>
-            <w:r>
-              <w:t>14 :</w:t>
-            </w:r>
-            <w:proofErr w:type="gramEnd"/>
-            <w:r>
-              <w:t xml:space="preserve"> indirect array indirect {</w:t>
-            </w:r>
-            <w:proofErr w:type="spellStart"/>
-            <w:r>
-              <w:t>namearrayname</w:t>
-            </w:r>
-            <w:proofErr w:type="spellEnd"/>
-            <w:r>
-              <w:t>}</w:t>
-            </w:r>
-          </w:p>
-          <w:p>
-            <w:r>
-              <w:t xml:space="preserve"> </w:t>
-            </w:r>
-            <w:r>
-              <w:t xml:space="preserve">F = </w:t>
-            </w:r>
-            <w:proofErr w:type="gramStart"/>
-            <w:r>
-              <w:t>15 :</w:t>
-            </w:r>
-            <w:proofErr w:type="gramEnd"/>
-            <w:r>
-              <w:t xml:space="preserve"> undefined {error}</w:t>
+            <w:r>
+              <w:t>15 : undefined {error}</w:t>
             </w:r>
           </w:p>
           <w:p/>
@@ -18114,26 +17799,34 @@
           </w:p>
           <w:p>
             <w:r>
-              <w:t xml:space="preserve">2, range </w:t>
-            </w:r>
-            <w:proofErr w:type="gramStart"/>
-            <w:r>
-              <w:t>0..</w:t>
-            </w:r>
-            <w:proofErr w:type="gramEnd"/>
+              <w:t>2, range 0</w:t>
+            </w:r>
+            <w:r>
+              <w:t xml:space="preserve"> </w:t>
+            </w:r>
+            <w:r>
+              <w:t>..</w:t>
+            </w:r>
+            <w:r>
+              <w:t xml:space="preserve"> </w:t>
+            </w:r>
             <w:r>
               <w:t>255</w:t>
             </w:r>
           </w:p>
           <w:p>
             <w:r>
-              <w:t>3, range -</w:t>
-            </w:r>
-            <w:proofErr w:type="gramStart"/>
-            <w:r>
-              <w:t>32768..</w:t>
-            </w:r>
-            <w:proofErr w:type="gramEnd"/>
+              <w:t>3, range -32768</w:t>
+            </w:r>
+            <w:r>
+              <w:t xml:space="preserve"> </w:t>
+            </w:r>
+            <w:r>
+              <w:t>..</w:t>
+            </w:r>
+            <w:r>
+              <w:t xml:space="preserve"> </w:t>
+            </w:r>
             <w:r>
               <w:t>32767</w:t>
             </w:r>
@@ -18163,15 +17856,7 @@
           </w:p>
           <w:p>
             <w:r>
-              <w:t xml:space="preserve"> If T is RECORD &lt;b&gt; gives the tag of the corresponding </w:t>
-            </w:r>
-            <w:proofErr w:type="spellStart"/>
-            <w:r>
-              <w:t>recordformat</w:t>
-            </w:r>
-            <w:proofErr w:type="spellEnd"/>
-            <w:r>
-              <w:t>.</w:t>
+              <w:t xml:space="preserve"> If T is RECORD &lt;b&gt; gives the tag of the corresponding recordformat.</w:t>
             </w:r>
           </w:p>
           <w:p>
@@ -18211,28 +17896,12 @@
           </w:p>
           <w:p>
             <w:r>
-              <w:t xml:space="preserve">X = </w:t>
-            </w:r>
-            <w:proofErr w:type="gramStart"/>
-            <w:r>
-              <w:t>0 :</w:t>
-            </w:r>
-            <w:proofErr w:type="gramEnd"/>
-            <w:r>
-              <w:t>: automatic (stack) allocation</w:t>
-            </w:r>
-          </w:p>
-          <w:p>
-            <w:r>
-              <w:t xml:space="preserve">X = </w:t>
-            </w:r>
-            <w:proofErr w:type="gramStart"/>
-            <w:r>
-              <w:t>1 :</w:t>
-            </w:r>
-            <w:proofErr w:type="gramEnd"/>
-            <w:r>
-              <w:t xml:space="preserve">: </w:t>
+              <w:t>X = 0 :: automatic (stack) allocation</w:t>
+            </w:r>
+          </w:p>
+          <w:p>
+            <w:r>
+              <w:t xml:space="preserve">X = 1 :: </w:t>
             </w:r>
             <w:r>
               <w:rPr>
@@ -18243,15 +17912,7 @@
           </w:p>
           <w:p>
             <w:r>
-              <w:t xml:space="preserve">X = </w:t>
-            </w:r>
-            <w:proofErr w:type="gramStart"/>
-            <w:r>
-              <w:t>2 :</w:t>
-            </w:r>
-            <w:proofErr w:type="gramEnd"/>
-            <w:r>
-              <w:t xml:space="preserve">: </w:t>
+              <w:t xml:space="preserve">X = 2 :: </w:t>
             </w:r>
             <w:r>
               <w:rPr>
@@ -18262,15 +17923,7 @@
           </w:p>
           <w:p>
             <w:r>
-              <w:t xml:space="preserve">X = </w:t>
-            </w:r>
-            <w:proofErr w:type="gramStart"/>
-            <w:r>
-              <w:t>3 :</w:t>
-            </w:r>
-            <w:proofErr w:type="gramEnd"/>
-            <w:r>
-              <w:t xml:space="preserve">: </w:t>
+              <w:t xml:space="preserve">X = 3 :: </w:t>
             </w:r>
             <w:r>
               <w:rPr>
@@ -18281,15 +17934,7 @@
           </w:p>
           <w:p>
             <w:r>
-              <w:t xml:space="preserve">X = </w:t>
-            </w:r>
-            <w:proofErr w:type="gramStart"/>
-            <w:r>
-              <w:t>4 :</w:t>
-            </w:r>
-            <w:proofErr w:type="gramEnd"/>
-            <w:r>
-              <w:t xml:space="preserve">: </w:t>
+              <w:t xml:space="preserve">X = 4 :: </w:t>
             </w:r>
             <w:r>
               <w:rPr>
@@ -18300,15 +17945,7 @@
           </w:p>
           <w:p>
             <w:r>
-              <w:t xml:space="preserve">X = </w:t>
-            </w:r>
-            <w:proofErr w:type="gramStart"/>
-            <w:r>
-              <w:t>5 :</w:t>
-            </w:r>
-            <w:proofErr w:type="gramEnd"/>
-            <w:r>
-              <w:t xml:space="preserve">: </w:t>
+              <w:t xml:space="preserve">X = 5 :: </w:t>
             </w:r>
             <w:r>
               <w:rPr>
@@ -18319,15 +17956,7 @@
           </w:p>
           <w:p>
             <w:r>
-              <w:t xml:space="preserve">X = </w:t>
-            </w:r>
-            <w:proofErr w:type="gramStart"/>
-            <w:r>
-              <w:t>6 :</w:t>
-            </w:r>
-            <w:proofErr w:type="gramEnd"/>
-            <w:r>
-              <w:t xml:space="preserve">: </w:t>
+              <w:t xml:space="preserve">X = 6 :: </w:t>
             </w:r>
             <w:r>
               <w:rPr>
@@ -18338,15 +17967,7 @@
           </w:p>
           <w:p>
             <w:r>
-              <w:t xml:space="preserve">X = </w:t>
-            </w:r>
-            <w:proofErr w:type="gramStart"/>
-            <w:r>
-              <w:t>7 :</w:t>
-            </w:r>
-            <w:proofErr w:type="gramEnd"/>
-            <w:r>
-              <w:t xml:space="preserve">: </w:t>
+              <w:t xml:space="preserve">X = 7 :: </w:t>
             </w:r>
             <w:r>
               <w:rPr>
@@ -18358,7 +17979,13 @@
           <w:p/>
           <w:p>
             <w:r>
-              <w:t>An indirect object (I=1) differs from F=2 in that F=2 implies that the actual object created will be a pointer and will be dereferenced whenever used unless explicit action is taken (e.g. use of Assign-Reference).</w:t>
+              <w:t>An indirect object (I=1) differs from F=2 in that F=2 implies that the actual object created will be a pointer and will be dereferenced whenever used unless explicit action is taken (e.g.</w:t>
+            </w:r>
+            <w:r>
+              <w:t>,</w:t>
+            </w:r>
+            <w:r>
+              <w:t xml:space="preserve"> use of Assign-Reference).</w:t>
             </w:r>
           </w:p>
           <w:p>
@@ -18397,15 +18024,7 @@
           </w:p>
           <w:p>
             <w:r>
-              <w:t xml:space="preserve">The tag values used within a </w:t>
-            </w:r>
-            <w:proofErr w:type="spellStart"/>
-            <w:r>
-              <w:t>recordformat</w:t>
-            </w:r>
-            <w:proofErr w:type="spellEnd"/>
-            <w:r>
-              <w:t xml:space="preserve"> definition must all be zero; the fields of a record are selected by their position in the format, numbered starting from one.</w:t>
+              <w:t>The tag values used within a recordformat definition must all be zero; the fields of a record are selected by their position in the format, numbered starting from one.</w:t>
             </w:r>
           </w:p>
           <w:p/>
@@ -21068,24 +20687,18 @@
           </w:tcPr>
           <w:p>
             <w:r>
-              <w:t xml:space="preserve">Var </w:t>
-            </w:r>
+              <w:t xml:space="preserve">Var x:1..10; ...... x := </w:t>
+            </w:r>
+            <w:proofErr w:type="spellStart"/>
             <w:proofErr w:type="gramStart"/>
             <w:r>
-              <w:t>x:1..</w:t>
+              <w:t>i</w:t>
+            </w:r>
+            <w:proofErr w:type="spellEnd"/>
+            <w:r>
+              <w:t>;</w:t>
             </w:r>
             <w:proofErr w:type="gramEnd"/>
-            <w:r>
-              <w:t xml:space="preserve">10; ...... x := </w:t>
-            </w:r>
-            <w:proofErr w:type="spellStart"/>
-            <w:r>
-              <w:t>i</w:t>
-            </w:r>
-            <w:proofErr w:type="spellEnd"/>
-            <w:r>
-              <w:t>;</w:t>
-            </w:r>
           </w:p>
           <w:p>
             <w:r>
@@ -21206,21 +20819,11 @@
             <w:r>
               <w:t xml:space="preserve">The value &lt;n&gt; </w:t>
             </w:r>
-            <w:proofErr w:type="gramStart"/>
-            <w:r>
-              <w:t>is considered to be</w:t>
-            </w:r>
-            <w:proofErr w:type="gramEnd"/>
-            <w:r>
-              <w:t xml:space="preserve"> of the form p&lt;&lt;14+q. The value q is to be used by the </w:t>
-            </w:r>
-            <w:proofErr w:type="spellStart"/>
-            <w:r>
-              <w:t>p'th</w:t>
-            </w:r>
-            <w:proofErr w:type="spellEnd"/>
-            <w:r>
-              <w:t xml:space="preserve"> pass of the compiler in an implementation-specific manner.</w:t>
+            <w:r>
+              <w:t>is</w:t>
+            </w:r>
+            <w:r>
+              <w:t xml:space="preserve"> of the form p&lt;&lt;14+q. The value q is to be used by the p'th pass of the compiler in an implementation-specific manner.</w:t>
             </w:r>
           </w:p>
         </w:tc>
@@ -21409,7 +21012,13 @@
           </w:p>
           <w:p>
             <w:r>
-              <w:t xml:space="preserve"> In each pair of values the lower bound is stacked before the upper bound.</w:t>
+              <w:t xml:space="preserve"> In each pair of values</w:t>
+            </w:r>
+            <w:r>
+              <w:t>,</w:t>
+            </w:r>
+            <w:r>
+              <w:t xml:space="preserve"> the lower bound is stacked before the upper bound.</w:t>
             </w:r>
           </w:p>
           <w:p>
@@ -21478,55 +21087,30 @@
             <w:gridSpan w:val="3"/>
           </w:tcPr>
           <w:p>
-            <w:proofErr w:type="spellStart"/>
             <w:r>
               <w:rPr>
                 <w:u w:val="single"/>
               </w:rPr>
               <w:t>integerarray</w:t>
             </w:r>
-            <w:proofErr w:type="spellEnd"/>
-            <w:r>
-              <w:t xml:space="preserve"> A, B, </w:t>
-            </w:r>
-            <w:proofErr w:type="gramStart"/>
-            <w:r>
-              <w:t>C(</w:t>
-            </w:r>
-            <w:proofErr w:type="gramEnd"/>
-            <w:r>
-              <w:t>1:2, Low:4)</w:t>
-            </w:r>
-          </w:p>
-          <w:p>
-            <w:r>
-              <w:t>Define A.</w:t>
-            </w:r>
-            <w:proofErr w:type="gramStart"/>
-            <w:r>
-              <w:t>.....</w:t>
-            </w:r>
-            <w:proofErr w:type="gramEnd"/>
-          </w:p>
-          <w:p>
-            <w:r>
-              <w:t>Define B.</w:t>
-            </w:r>
-            <w:proofErr w:type="gramStart"/>
-            <w:r>
-              <w:t>.....</w:t>
-            </w:r>
-            <w:proofErr w:type="gramEnd"/>
-          </w:p>
-          <w:p>
-            <w:r>
-              <w:t>Define C.</w:t>
-            </w:r>
-            <w:proofErr w:type="gramStart"/>
-            <w:r>
-              <w:t>.....</w:t>
-            </w:r>
-            <w:proofErr w:type="gramEnd"/>
+            <w:r>
+              <w:t xml:space="preserve"> A, B, C(1:2, Low:4)</w:t>
+            </w:r>
+          </w:p>
+          <w:p>
+            <w:r>
+              <w:t>Define A......</w:t>
+            </w:r>
+          </w:p>
+          <w:p>
+            <w:r>
+              <w:t>Define B......</w:t>
+            </w:r>
+          </w:p>
+          <w:p>
+            <w:r>
+              <w:t>Define C......</w:t>
+            </w:r>
           </w:p>
           <w:p>
             <w:r>
@@ -21599,12 +21183,10 @@
               <w:outlineLvl w:val="1"/>
             </w:pPr>
             <w:bookmarkStart w:id="42" w:name="_Toc465792184"/>
-            <w:proofErr w:type="spellStart"/>
             <w:r>
               <w:t>Div</w:t>
             </w:r>
             <w:bookmarkEnd w:id="42"/>
-            <w:proofErr w:type="spellEnd"/>
           </w:p>
         </w:tc>
         <w:tc>
@@ -21747,15 +21329,7 @@
           </w:p>
           <w:p>
             <w:r>
-              <w:t xml:space="preserve">Stack A; Stack B; Stack C; </w:t>
-            </w:r>
-            <w:proofErr w:type="spellStart"/>
-            <w:r>
-              <w:t>Div</w:t>
-            </w:r>
-            <w:proofErr w:type="spellEnd"/>
-            <w:r>
-              <w:t>; Assign-Value</w:t>
+              <w:t>Stack A; Stack B; Stack C; Div; Assign-Value</w:t>
             </w:r>
           </w:p>
         </w:tc>
@@ -21922,16 +21496,13 @@
           </w:tcPr>
           <w:p>
             <w:r>
-              <w:t xml:space="preserve">int </w:t>
+              <w:t>int A[10],x; A[x]+</w:t>
             </w:r>
             <w:proofErr w:type="gramStart"/>
             <w:r>
-              <w:t>A[</w:t>
+              <w:t>+;</w:t>
             </w:r>
             <w:proofErr w:type="gramEnd"/>
-            <w:r>
-              <w:t>10],x; A[x]++;</w:t>
-            </w:r>
           </w:p>
           <w:p>
             <w:r>
@@ -22445,13 +22016,8 @@
           </w:tcPr>
           <w:p>
             <w:r>
-              <w:t xml:space="preserve">a = b + </w:t>
-            </w:r>
-            <w:proofErr w:type="spellStart"/>
-            <w:r>
-              <w:t>c++</w:t>
-            </w:r>
-            <w:proofErr w:type="spellEnd"/>
+              <w:t>a = b + c++</w:t>
+            </w:r>
           </w:p>
           <w:p>
             <w:r>
@@ -22520,14 +22086,9 @@
             </w:pPr>
             <w:bookmarkStart w:id="47" w:name="_Toc465792189"/>
             <w:r>
-              <w:t>Eval-</w:t>
-            </w:r>
-            <w:proofErr w:type="spellStart"/>
-            <w:r>
-              <w:t>Addr</w:t>
+              <w:t>Eval-Addr</w:t>
             </w:r>
             <w:bookmarkEnd w:id="47"/>
-            <w:proofErr w:type="spellEnd"/>
           </w:p>
         </w:tc>
         <w:tc>
@@ -22654,15 +22215,7 @@
           </w:p>
           <w:p>
             <w:r>
-              <w:t>Stack p; Eval-</w:t>
-            </w:r>
-            <w:proofErr w:type="spellStart"/>
-            <w:r>
-              <w:t>Addr</w:t>
-            </w:r>
-            <w:proofErr w:type="spellEnd"/>
-            <w:r>
-              <w:t>; Stack p; Duplicate</w:t>
+              <w:t>Stack p; Eval-Addr; Stack p; Duplicate</w:t>
             </w:r>
           </w:p>
           <w:p>
@@ -22767,28 +22320,18 @@
           </w:tcPr>
           <w:p>
             <w:r>
-              <w:t xml:space="preserve">This instruction marks the end of a list of tag definitions corresponding to either a parameter list or a </w:t>
-            </w:r>
-            <w:proofErr w:type="spellStart"/>
-            <w:r>
-              <w:t>recordformat</w:t>
-            </w:r>
-            <w:proofErr w:type="spellEnd"/>
-            <w:r>
-              <w:t xml:space="preserve"> definition. List flag is cleared and the tag list is processed in any ways necessary.</w:t>
-            </w:r>
-          </w:p>
-          <w:p>
-            <w:r>
-              <w:t xml:space="preserve">If the tag list is associated with a procedure spec or a </w:t>
-            </w:r>
-            <w:proofErr w:type="spellStart"/>
-            <w:r>
-              <w:t>recordformat</w:t>
-            </w:r>
-            <w:proofErr w:type="spellEnd"/>
-            <w:r>
-              <w:t xml:space="preserve"> this instruction also marks the 'end' of the associated 'block'.</w:t>
+              <w:t>This instruction marks the end of a list of tag definitions corresponding to either a parameter list or a recordformat definition. List flag is cleared</w:t>
+            </w:r>
+            <w:r>
+              <w:t>,</w:t>
+            </w:r>
+            <w:r>
+              <w:t xml:space="preserve"> and the tag list is processed in any ways necessary.</w:t>
+            </w:r>
+          </w:p>
+          <w:p>
+            <w:r>
+              <w:t>If the tag list is associated with a procedure spec or a recordformat this instruction also marks the 'end' of the associated 'block'.</w:t>
             </w:r>
           </w:p>
         </w:tc>
@@ -22882,34 +22425,85 @@
               <w:t>routine</w:t>
             </w:r>
             <w:r>
+              <w:t xml:space="preserve"> Test(</w:t>
+            </w:r>
+            <w:r>
+              <w:rPr>
+                <w:u w:val="single"/>
+              </w:rPr>
+              <w:t>integer</w:t>
+            </w:r>
+            <w:r>
+              <w:t xml:space="preserve"> j,k)</w:t>
+            </w:r>
+          </w:p>
+          <w:p>
+            <w:r>
+              <w:t>Define Test.........</w:t>
+            </w:r>
+          </w:p>
+          <w:p>
+            <w:r>
+              <w:t>Start</w:t>
+            </w:r>
+          </w:p>
+          <w:p>
+            <w:r>
+              <w:t>Define j......</w:t>
+            </w:r>
+          </w:p>
+          <w:p>
+            <w:r>
+              <w:t>Define k......</w:t>
+            </w:r>
+          </w:p>
+          <w:p>
+            <w:r>
+              <w:t>Finish</w:t>
+            </w:r>
+          </w:p>
+          <w:p/>
+          <w:p>
+            <w:r>
+              <w:rPr>
+                <w:u w:val="single"/>
+              </w:rPr>
+              <w:t>recordformat</w:t>
+            </w:r>
+            <w:r>
+              <w:t xml:space="preserve"> F(</w:t>
+            </w:r>
+            <w:r>
+              <w:rPr>
+                <w:u w:val="single"/>
+              </w:rPr>
+              <w:t>integer</w:t>
+            </w:r>
+            <w:r>
+              <w:t xml:space="preserve"> P </w:t>
+            </w:r>
+            <w:r>
+              <w:rPr>
+                <w:u w:val="single"/>
+              </w:rPr>
+              <w:t>or</w:t>
+            </w:r>
+            <w:r>
               <w:t xml:space="preserve"> </w:t>
             </w:r>
-            <w:proofErr w:type="gramStart"/>
-            <w:r>
-              <w:t>Test(</w:t>
-            </w:r>
-            <w:proofErr w:type="gramEnd"/>
             <w:r>
               <w:rPr>
                 <w:u w:val="single"/>
               </w:rPr>
-              <w:t>integer</w:t>
-            </w:r>
-            <w:r>
-              <w:t xml:space="preserve"> </w:t>
-            </w:r>
-            <w:proofErr w:type="spellStart"/>
-            <w:r>
-              <w:t>j,k</w:t>
-            </w:r>
-            <w:proofErr w:type="spellEnd"/>
-            <w:r>
-              <w:t>)</w:t>
-            </w:r>
-          </w:p>
-          <w:p>
-            <w:r>
-              <w:t>Define Test.........</w:t>
+              <w:t>real</w:t>
+            </w:r>
+            <w:r>
+              <w:t xml:space="preserve"> R)</w:t>
+            </w:r>
+          </w:p>
+          <w:p>
+            <w:r>
+              <w:t>Define F..........</w:t>
             </w:r>
           </w:p>
           <w:p>
@@ -22919,94 +22513,8 @@
           </w:p>
           <w:p>
             <w:r>
-              <w:t>Define j.</w:t>
-            </w:r>
-            <w:proofErr w:type="gramStart"/>
-            <w:r>
-              <w:t>.....</w:t>
-            </w:r>
-            <w:proofErr w:type="gramEnd"/>
-          </w:p>
-          <w:p>
-            <w:r>
-              <w:t>Define k.</w:t>
-            </w:r>
-            <w:proofErr w:type="gramStart"/>
-            <w:r>
-              <w:t>.....</w:t>
-            </w:r>
-            <w:proofErr w:type="gramEnd"/>
-          </w:p>
-          <w:p>
-            <w:r>
-              <w:t>Finish</w:t>
-            </w:r>
-          </w:p>
-          <w:p/>
-          <w:p>
-            <w:proofErr w:type="spellStart"/>
-            <w:r>
-              <w:rPr>
-                <w:u w:val="single"/>
-              </w:rPr>
-              <w:t>recordformat</w:t>
-            </w:r>
-            <w:proofErr w:type="spellEnd"/>
-            <w:r>
-              <w:t xml:space="preserve"> </w:t>
-            </w:r>
-            <w:proofErr w:type="gramStart"/>
-            <w:r>
-              <w:t>F(</w:t>
-            </w:r>
-            <w:proofErr w:type="gramEnd"/>
-            <w:r>
-              <w:rPr>
-                <w:u w:val="single"/>
-              </w:rPr>
-              <w:t>integer</w:t>
-            </w:r>
-            <w:r>
-              <w:t xml:space="preserve"> P </w:t>
-            </w:r>
-            <w:r>
-              <w:rPr>
-                <w:u w:val="single"/>
-              </w:rPr>
-              <w:t>or</w:t>
-            </w:r>
-            <w:r>
-              <w:t xml:space="preserve"> </w:t>
-            </w:r>
-            <w:r>
-              <w:rPr>
-                <w:u w:val="single"/>
-              </w:rPr>
-              <w:t>real</w:t>
-            </w:r>
-            <w:r>
-              <w:t xml:space="preserve"> R)</w:t>
-            </w:r>
-          </w:p>
-          <w:p>
-            <w:r>
-              <w:t>Define F..........</w:t>
-            </w:r>
-          </w:p>
-          <w:p>
-            <w:r>
-              <w:t>Start</w:t>
-            </w:r>
-          </w:p>
-          <w:p>
-            <w:r>
-              <w:t>Define P.</w:t>
-            </w:r>
-            <w:proofErr w:type="gramStart"/>
-            <w:r>
-              <w:t>.....</w:t>
-            </w:r>
-            <w:proofErr w:type="gramEnd"/>
+              <w:t>Define P......</w:t>
+            </w:r>
           </w:p>
           <w:p>
             <w:r>
@@ -23015,13 +22523,8 @@
           </w:p>
           <w:p>
             <w:r>
-              <w:t>Define R.</w:t>
-            </w:r>
-            <w:proofErr w:type="gramStart"/>
-            <w:r>
-              <w:t>.....</w:t>
-            </w:r>
-            <w:proofErr w:type="gramEnd"/>
+              <w:t>Define R......</w:t>
+            </w:r>
           </w:p>
           <w:p>
             <w:r>
@@ -24194,39 +23697,7 @@
           </w:tcPr>
           <w:p>
             <w:r>
-              <w:t xml:space="preserve">&lt;n&gt; copies of the </w:t>
-            </w:r>
-            <w:proofErr w:type="spellStart"/>
-            <w:r>
-              <w:t>init</w:t>
-            </w:r>
-            <w:proofErr w:type="spellEnd"/>
-            <w:r>
-              <w:t xml:space="preserve">-value are added to the list of values associated with the </w:t>
-            </w:r>
-            <w:proofErr w:type="spellStart"/>
-            <w:r>
-              <w:t>init</w:t>
-            </w:r>
-            <w:proofErr w:type="spellEnd"/>
-            <w:r>
-              <w:t xml:space="preserve">-variable. The </w:t>
-            </w:r>
-            <w:proofErr w:type="spellStart"/>
-            <w:r>
-              <w:t>init</w:t>
-            </w:r>
-            <w:proofErr w:type="spellEnd"/>
-            <w:r>
-              <w:t xml:space="preserve">-value is either the default value (unassigned) if the stack is empty, the value of TOS (possibly converted to real) if TOS is a constant, or the address of TOS if TOS is a variable. The </w:t>
-            </w:r>
-            <w:proofErr w:type="spellStart"/>
-            <w:r>
-              <w:t>init</w:t>
-            </w:r>
-            <w:proofErr w:type="spellEnd"/>
-            <w:r>
-              <w:t>-variable is the last static object to have been defined using Define.</w:t>
+              <w:t>&lt;n&gt; copies of the init-value are added to the list of values associated with the init-variable. The init-value is either the default value (unassigned) if the stack is empty, the value of TOS (possibly converted to real) if TOS is a constant, or the address of TOS if TOS is a variable. The init-variable is the last static object to have been defined using Define.</w:t>
             </w:r>
           </w:p>
         </w:tc>
@@ -24275,15 +23746,7 @@
               </w:numPr>
             </w:pPr>
             <w:r>
-              <w:t xml:space="preserve">TOS, if it exists, is not of the same type as the </w:t>
-            </w:r>
-            <w:proofErr w:type="spellStart"/>
-            <w:r>
-              <w:t>init</w:t>
-            </w:r>
-            <w:proofErr w:type="spellEnd"/>
-            <w:r>
-              <w:t>-variable.</w:t>
+              <w:t>TOS, if it exists, is not of the same type as the init-variable.</w:t>
             </w:r>
           </w:p>
         </w:tc>
@@ -24305,24 +23768,14 @@
             <w:gridSpan w:val="3"/>
           </w:tcPr>
           <w:p>
-            <w:proofErr w:type="spellStart"/>
             <w:r>
               <w:rPr>
                 <w:u w:val="single"/>
               </w:rPr>
               <w:t>ownintegerarray</w:t>
             </w:r>
-            <w:proofErr w:type="spellEnd"/>
-            <w:r>
-              <w:t xml:space="preserve"> </w:t>
-            </w:r>
-            <w:proofErr w:type="gramStart"/>
-            <w:r>
-              <w:t>A(</w:t>
-            </w:r>
-            <w:proofErr w:type="gramEnd"/>
-            <w:r>
-              <w:t>1:5) = 1(3), 4, 99</w:t>
+            <w:r>
+              <w:t xml:space="preserve"> A(1:5) = 1(3), 4, 99</w:t>
             </w:r>
           </w:p>
           <w:p>
@@ -24352,14 +23805,12 @@
           </w:p>
           <w:p/>
           <w:p>
-            <w:proofErr w:type="spellStart"/>
             <w:r>
               <w:rPr>
                 <w:u w:val="single"/>
               </w:rPr>
               <w:t>owninteger</w:t>
             </w:r>
-            <w:proofErr w:type="spellEnd"/>
             <w:r>
               <w:t xml:space="preserve"> P = -1</w:t>
             </w:r>
@@ -24371,13 +23822,8 @@
           </w:p>
           <w:p>
             <w:r>
-              <w:t>Define P.</w:t>
-            </w:r>
-            <w:proofErr w:type="gramStart"/>
-            <w:r>
-              <w:t>.....</w:t>
-            </w:r>
-            <w:proofErr w:type="gramEnd"/>
+              <w:t>Define P......</w:t>
+            </w:r>
           </w:p>
           <w:p>
             <w:r>
@@ -24479,23 +23925,19 @@
           </w:tcPr>
           <w:p>
             <w:r>
-              <w:t xml:space="preserve">The type of the </w:t>
-            </w:r>
-            <w:proofErr w:type="spellStart"/>
-            <w:r>
-              <w:t>init</w:t>
-            </w:r>
-            <w:proofErr w:type="spellEnd"/>
-            <w:r>
-              <w:t xml:space="preserve">-variable (see Init) </w:t>
-            </w:r>
-            <w:proofErr w:type="gramStart"/>
-            <w:r>
-              <w:t>is considered to be</w:t>
-            </w:r>
-            <w:proofErr w:type="gramEnd"/>
-            <w:r>
-              <w:t xml:space="preserve"> &lt;n&gt; for the purposes of subsequent 'Init' instructions. &lt;n&gt; encodes the type as in the type field of 'Define'.</w:t>
+              <w:t xml:space="preserve">The type of the init-variable (see Init) </w:t>
+            </w:r>
+            <w:r>
+              <w:t>is</w:t>
+            </w:r>
+            <w:r>
+              <w:t xml:space="preserve"> &lt;n&gt; for the purposes of subsequent 'Init' instructions. &lt;n&gt; encodes the type as in the type</w:t>
+            </w:r>
+            <w:r>
+              <w:t>-</w:t>
+            </w:r>
+            <w:r>
+              <w:t>field of 'Define'.</w:t>
             </w:r>
           </w:p>
         </w:tc>
@@ -24811,12 +24253,10 @@
               <w:outlineLvl w:val="1"/>
             </w:pPr>
             <w:bookmarkStart w:id="57" w:name="_Toc465792199"/>
-            <w:proofErr w:type="spellStart"/>
             <w:r>
               <w:t>Intpt</w:t>
             </w:r>
             <w:bookmarkEnd w:id="57"/>
-            <w:proofErr w:type="spellEnd"/>
           </w:p>
         </w:tc>
         <w:tc>
@@ -24850,15 +24290,7 @@
           </w:tcPr>
           <w:p>
             <w:r>
-              <w:t xml:space="preserve">TOS is replaced by </w:t>
-            </w:r>
-            <w:proofErr w:type="spellStart"/>
-            <w:r>
-              <w:t>Intpt</w:t>
-            </w:r>
-            <w:proofErr w:type="spellEnd"/>
-            <w:r>
-              <w:t>(TOS), that is, the integer part of TOS. The type of the new TOS is integer.</w:t>
+              <w:t>TOS is replaced by Intpt(TOS), that is, the integer part of TOS. The type of the new TOS is integer.</w:t>
             </w:r>
           </w:p>
         </w:tc>
@@ -24946,28 +24378,18 @@
           </w:tcPr>
           <w:p>
             <w:r>
-              <w:t xml:space="preserve">I = </w:t>
-            </w:r>
-            <w:proofErr w:type="spellStart"/>
+              <w:t>I = Intpt(R-S)</w:t>
+            </w:r>
+          </w:p>
+          <w:p>
+            <w:r>
+              <w:t>Stack I; Stack R; Stack S; Sub</w:t>
+            </w:r>
+          </w:p>
+          <w:p>
             <w:r>
               <w:t>Intpt</w:t>
             </w:r>
-            <w:proofErr w:type="spellEnd"/>
-            <w:r>
-              <w:t>(R-S)</w:t>
-            </w:r>
-          </w:p>
-          <w:p>
-            <w:r>
-              <w:t>Stack I; Stack R; Stack S; Sub</w:t>
-            </w:r>
-          </w:p>
-          <w:p>
-            <w:proofErr w:type="spellStart"/>
-            <w:r>
-              <w:t>Intpt</w:t>
-            </w:r>
-            <w:proofErr w:type="spellEnd"/>
           </w:p>
           <w:p>
             <w:r>
@@ -25122,15 +24544,7 @@
           </w:tcPr>
           <w:p>
             <w:r>
-              <w:t xml:space="preserve">The instruction 'Byte' is an abbreviation for this instruction when the value is in the range </w:t>
-            </w:r>
-            <w:proofErr w:type="gramStart"/>
-            <w:r>
-              <w:t>0..</w:t>
-            </w:r>
-            <w:proofErr w:type="gramEnd"/>
-            <w:r>
-              <w:t>255.</w:t>
+              <w:t>The instruction 'Byte' is an abbreviation for this instruction when the value is in the range 0..255.</w:t>
             </w:r>
           </w:p>
         </w:tc>
@@ -25587,26 +25001,13 @@
             </w:r>
           </w:p>
           <w:p>
-            <w:proofErr w:type="spellStart"/>
-            <w:r>
-              <w:t>Pos</w:t>
-            </w:r>
-            <w:proofErr w:type="spellEnd"/>
-            <w:r>
-              <w:t>: Y = Y+1</w:t>
-            </w:r>
-          </w:p>
-          <w:p>
-            <w:r>
-              <w:t>-&gt;</w:t>
-            </w:r>
-            <w:proofErr w:type="spellStart"/>
-            <w:r>
-              <w:t>Pos</w:t>
-            </w:r>
-            <w:proofErr w:type="spellEnd"/>
-            <w:r>
-              <w:t xml:space="preserve"> </w:t>
+            <w:r>
+              <w:t>Pos: Y = Y+1</w:t>
+            </w:r>
+          </w:p>
+          <w:p>
+            <w:r>
+              <w:t xml:space="preserve">-&gt;Pos </w:t>
             </w:r>
             <w:r>
               <w:rPr>
@@ -25625,13 +25026,8 @@
           </w:p>
           <w:p>
             <w:r>
-              <w:t xml:space="preserve">Locate </w:t>
-            </w:r>
-            <w:proofErr w:type="spellStart"/>
-            <w:r>
-              <w:t>Pos</w:t>
-            </w:r>
-            <w:proofErr w:type="spellEnd"/>
+              <w:t>Locate Pos</w:t>
+            </w:r>
           </w:p>
           <w:p>
             <w:r>
@@ -25644,24 +25040,14 @@
             </w:r>
           </w:p>
           <w:p>
-            <w:proofErr w:type="spellStart"/>
-            <w:r>
-              <w:t>Bge</w:t>
-            </w:r>
-            <w:proofErr w:type="spellEnd"/>
-            <w:r>
-              <w:t xml:space="preserve"> 18</w:t>
-            </w:r>
-          </w:p>
-          <w:p>
-            <w:r>
-              <w:t xml:space="preserve">Jump </w:t>
-            </w:r>
-            <w:proofErr w:type="spellStart"/>
-            <w:r>
-              <w:t>Pos</w:t>
-            </w:r>
-            <w:proofErr w:type="spellEnd"/>
+            <w:r>
+              <w:t>Bge 18</w:t>
+            </w:r>
+          </w:p>
+          <w:p>
+            <w:r>
+              <w:t>Jump Pos</w:t>
+            </w:r>
           </w:p>
           <w:p>
             <w:r>
@@ -25777,15 +25163,7 @@
           </w:tcPr>
           <w:p>
             <w:r>
-              <w:t xml:space="preserve">The simple label &lt;label&gt; is defined to be here. If outstanding references to the label </w:t>
-            </w:r>
-            <w:proofErr w:type="gramStart"/>
-            <w:r>
-              <w:t>exist</w:t>
-            </w:r>
-            <w:proofErr w:type="gramEnd"/>
-            <w:r>
-              <w:t xml:space="preserve"> they are satisfied and the label ceases to be defined. This ensures that all references to this label are in the same direction.</w:t>
+              <w:t>The simple label &lt;label&gt; is defined to be here. If outstanding references to the label exist they are satisfied and the label ceases to be defined. This ensures that all references to this label are in the same direction.</w:t>
             </w:r>
           </w:p>
         </w:tc>
@@ -25864,13 +25242,8 @@
             </w:r>
           </w:p>
           <w:p>
-            <w:proofErr w:type="spellStart"/>
-            <w:r>
-              <w:t>Bne</w:t>
-            </w:r>
-            <w:proofErr w:type="spellEnd"/>
-            <w:r>
-              <w:t xml:space="preserve"> 26</w:t>
+            <w:r>
+              <w:t>Bne 26</w:t>
             </w:r>
           </w:p>
           <w:p>
@@ -25998,15 +25371,7 @@
           </w:tcPr>
           <w:p>
             <w:r>
-              <w:t xml:space="preserve">The 16-bit </w:t>
-            </w:r>
-            <w:proofErr w:type="gramStart"/>
-            <w:r>
-              <w:t>parameter  &lt;</w:t>
-            </w:r>
-            <w:proofErr w:type="gramEnd"/>
-            <w:r>
-              <w:t>flags&gt;sets the language flags.</w:t>
+              <w:t>The 16-bit parameter  &lt;flags&gt;sets the language flags.</w:t>
             </w:r>
           </w:p>
         </w:tc>
@@ -26837,26 +26202,13 @@
             </w:r>
           </w:p>
           <w:p>
-            <w:proofErr w:type="spellStart"/>
-            <w:r>
-              <w:t>Pos</w:t>
-            </w:r>
-            <w:proofErr w:type="spellEnd"/>
-            <w:r>
-              <w:t>: Y = Y+1</w:t>
-            </w:r>
-          </w:p>
-          <w:p>
-            <w:r>
-              <w:t>-&gt;</w:t>
-            </w:r>
-            <w:proofErr w:type="spellStart"/>
-            <w:r>
-              <w:t>Pos</w:t>
-            </w:r>
-            <w:proofErr w:type="spellEnd"/>
-            <w:r>
-              <w:t xml:space="preserve"> </w:t>
+            <w:r>
+              <w:t>Pos: Y = Y+1</w:t>
+            </w:r>
+          </w:p>
+          <w:p>
+            <w:r>
+              <w:t xml:space="preserve">-&gt;Pos </w:t>
             </w:r>
             <w:r>
               <w:rPr>
@@ -26875,13 +26227,8 @@
           </w:p>
           <w:p>
             <w:r>
-              <w:t xml:space="preserve">Locate </w:t>
-            </w:r>
-            <w:proofErr w:type="spellStart"/>
-            <w:r>
-              <w:t>Pos</w:t>
-            </w:r>
-            <w:proofErr w:type="spellEnd"/>
+              <w:t>Locate Pos</w:t>
+            </w:r>
           </w:p>
           <w:p>
             <w:r>
@@ -26894,24 +26241,14 @@
             </w:r>
           </w:p>
           <w:p>
-            <w:proofErr w:type="spellStart"/>
-            <w:r>
-              <w:t>Bge</w:t>
-            </w:r>
-            <w:proofErr w:type="spellEnd"/>
-            <w:r>
-              <w:t xml:space="preserve"> 18</w:t>
-            </w:r>
-          </w:p>
-          <w:p>
-            <w:r>
-              <w:t xml:space="preserve">Jump </w:t>
-            </w:r>
-            <w:proofErr w:type="spellStart"/>
-            <w:r>
-              <w:t>Pos</w:t>
-            </w:r>
-            <w:proofErr w:type="spellEnd"/>
+            <w:r>
+              <w:t>Bge 18</w:t>
+            </w:r>
+          </w:p>
+          <w:p>
+            <w:r>
+              <w:t>Jump Pos</w:t>
+            </w:r>
           </w:p>
           <w:p>
             <w:r>
@@ -27100,13 +26437,8 @@
             <w:gridSpan w:val="3"/>
           </w:tcPr>
           <w:p>
-            <w:proofErr w:type="gramStart"/>
-            <w:r>
-              <w:t>m :</w:t>
-            </w:r>
-            <w:proofErr w:type="gramEnd"/>
-            <w:r>
-              <w:t>= p MOD q;</w:t>
+            <w:r>
+              <w:t>m := p MOD q;</w:t>
             </w:r>
           </w:p>
           <w:p>
@@ -27321,12 +26653,10 @@
               <w:outlineLvl w:val="1"/>
             </w:pPr>
             <w:bookmarkStart w:id="69" w:name="_Toc465792211"/>
-            <w:proofErr w:type="spellStart"/>
             <w:r>
               <w:t>Mul</w:t>
             </w:r>
             <w:bookmarkEnd w:id="69"/>
-            <w:proofErr w:type="spellEnd"/>
           </w:p>
         </w:tc>
         <w:tc>
@@ -27469,15 +26799,7 @@
           </w:p>
           <w:p>
             <w:r>
-              <w:t xml:space="preserve">Stack A; Stack B; Stack C; </w:t>
-            </w:r>
-            <w:proofErr w:type="spellStart"/>
-            <w:r>
-              <w:t>Mul</w:t>
-            </w:r>
-            <w:proofErr w:type="spellEnd"/>
-            <w:r>
-              <w:t>; Assign-Value</w:t>
+              <w:t>Stack A; Stack B; Stack C; Mul; Assign-Value</w:t>
             </w:r>
           </w:p>
         </w:tc>
@@ -27819,22 +27141,15 @@
             <w:gridSpan w:val="3"/>
           </w:tcPr>
           <w:p>
-            <w:proofErr w:type="spellStart"/>
             <w:r>
               <w:rPr>
                 <w:u w:val="single"/>
               </w:rPr>
               <w:t>recordformat</w:t>
             </w:r>
-            <w:proofErr w:type="spellEnd"/>
-            <w:r>
-              <w:t xml:space="preserve"> </w:t>
-            </w:r>
-            <w:proofErr w:type="gramStart"/>
-            <w:r>
-              <w:t>F(</w:t>
-            </w:r>
-            <w:proofErr w:type="gramEnd"/>
+            <w:r>
+              <w:t xml:space="preserve"> F(</w:t>
+            </w:r>
             <w:r>
               <w:rPr>
                 <w:u w:val="single"/>
@@ -28235,31 +27550,18 @@
             <w:gridSpan w:val="3"/>
           </w:tcPr>
           <w:p>
-            <w:proofErr w:type="spellStart"/>
+            <w:r>
+              <w:t>SetA := [</w:t>
+            </w:r>
             <w:proofErr w:type="gramStart"/>
             <w:r>
-              <w:t>SetA</w:t>
-            </w:r>
-            <w:proofErr w:type="spellEnd"/>
-            <w:r>
-              <w:t xml:space="preserve"> :</w:t>
+              <w:t>];</w:t>
             </w:r>
             <w:proofErr w:type="gramEnd"/>
-            <w:r>
-              <w:t>= [];</w:t>
-            </w:r>
-          </w:p>
-          <w:p>
-            <w:r>
-              <w:t xml:space="preserve">Stack </w:t>
-            </w:r>
-            <w:proofErr w:type="spellStart"/>
-            <w:r>
-              <w:t>SetA</w:t>
-            </w:r>
-            <w:proofErr w:type="spellEnd"/>
-            <w:r>
-              <w:t>; Null-Set; Assign-Value</w:t>
+          </w:p>
+          <w:p>
+            <w:r>
+              <w:t>Stack SetA; Null-Set; Assign-Value</w:t>
             </w:r>
           </w:p>
         </w:tc>
@@ -28372,7 +27674,6 @@
             <w:r>
               <w:t xml:space="preserve">This instruction marks the start of an </w:t>
             </w:r>
-            <w:proofErr w:type="gramStart"/>
             <w:r>
               <w:rPr>
                 <w:u w:val="single"/>
@@ -28388,7 +27689,6 @@
               </w:rPr>
               <w:t>event</w:t>
             </w:r>
-            <w:proofErr w:type="gramEnd"/>
             <w:r>
               <w:t xml:space="preserve"> b</w:t>
             </w:r>
@@ -28499,12 +27799,14 @@
             <w:r>
               <w:t xml:space="preserve"> 9 </w:t>
             </w:r>
+            <w:proofErr w:type="gramStart"/>
             <w:r>
               <w:rPr>
                 <w:u w:val="single"/>
               </w:rPr>
               <w:t>start</w:t>
             </w:r>
+            <w:proofErr w:type="gramEnd"/>
             <w:r>
               <w:t xml:space="preserve">; </w:t>
             </w:r>
@@ -28635,23 +27937,7 @@
           </w:tcPr>
           <w:p>
             <w:r>
-              <w:t xml:space="preserve">TOS and SOS are removed from the stack and the value of SOS logically </w:t>
-            </w:r>
-            <w:proofErr w:type="spellStart"/>
-            <w:r>
-              <w:t>ORed</w:t>
-            </w:r>
-            <w:proofErr w:type="spellEnd"/>
-            <w:r>
-              <w:t xml:space="preserve"> with the value of TOS, </w:t>
-            </w:r>
-            <w:proofErr w:type="gramStart"/>
-            <w:r>
-              <w:t>SOS !</w:t>
-            </w:r>
-            <w:proofErr w:type="gramEnd"/>
-            <w:r>
-              <w:t xml:space="preserve"> TOS, is stacked.</w:t>
+              <w:t>TOS and SOS are removed from the stack and the value of SOS logically ORed with the value of TOS, SOS ! TOS, is stacked.</w:t>
             </w:r>
           </w:p>
         </w:tc>
@@ -28747,15 +28033,7 @@
           </w:tcPr>
           <w:p>
             <w:r>
-              <w:t xml:space="preserve">A = </w:t>
-            </w:r>
-            <w:proofErr w:type="gramStart"/>
-            <w:r>
-              <w:t>B !</w:t>
-            </w:r>
-            <w:proofErr w:type="gramEnd"/>
-            <w:r>
-              <w:t xml:space="preserve"> C</w:t>
+              <w:t>A = B ! C</w:t>
             </w:r>
           </w:p>
           <w:p>
@@ -28922,13 +28200,8 @@
             <w:gridSpan w:val="3"/>
           </w:tcPr>
           <w:p>
-            <w:proofErr w:type="gramStart"/>
-            <w:r>
-              <w:t>X :</w:t>
-            </w:r>
-            <w:proofErr w:type="gramEnd"/>
-            <w:r>
-              <w:t>= Y := 0</w:t>
+            <w:r>
+              <w:t>X := Y := 0</w:t>
             </w:r>
           </w:p>
           <w:p>
@@ -29627,7 +28900,15 @@
               <w:t>T</w:t>
             </w:r>
             <w:r>
-              <w:t>he value of &lt;n&gt; is encoded in the same way as the type information, &lt;a&gt;, in the Define instruction.</w:t>
+              <w:t xml:space="preserve">he value of &lt;n&gt; is encoded in the same way as the </w:t>
+            </w:r>
+            <w:proofErr w:type="gramStart"/>
+            <w:r>
+              <w:t>type</w:t>
+            </w:r>
+            <w:proofErr w:type="gramEnd"/>
+            <w:r>
+              <w:t xml:space="preserve"> information, &lt;a&gt;, in the Define instruction.</w:t>
             </w:r>
           </w:p>
         </w:tc>
@@ -29812,15 +29093,7 @@
           </w:tcPr>
           <w:p>
             <w:r>
-              <w:t xml:space="preserve">TOS and SOS are removed from the stack and are replaced by the value </w:t>
-            </w:r>
-            <w:proofErr w:type="gramStart"/>
-            <w:r>
-              <w:t>REM(</w:t>
-            </w:r>
-            <w:proofErr w:type="gramEnd"/>
-            <w:r>
-              <w:t>SOS, TOS). The exact definition of REM is given in the IMP Library Definition.</w:t>
+              <w:t>TOS and SOS are removed from the stack and are replaced by the value REM(SOS, TOS). The exact definition of REM is given in the IMP Library Definition.</w:t>
             </w:r>
           </w:p>
         </w:tc>
@@ -29916,15 +29189,7 @@
           </w:tcPr>
           <w:p>
             <w:r>
-              <w:t xml:space="preserve">Digit = </w:t>
-            </w:r>
-            <w:proofErr w:type="gramStart"/>
-            <w:r>
-              <w:t>Rem(</w:t>
-            </w:r>
-            <w:proofErr w:type="gramEnd"/>
-            <w:r>
-              <w:t>N, 10)</w:t>
+              <w:t>Digit = Rem(N, 10)</w:t>
             </w:r>
           </w:p>
           <w:p>
@@ -30260,13 +29525,8 @@
             </w:r>
           </w:p>
           <w:p>
-            <w:proofErr w:type="spellStart"/>
-            <w:r>
-              <w:t>Beq</w:t>
-            </w:r>
-            <w:proofErr w:type="spellEnd"/>
-            <w:r>
-              <w:t xml:space="preserve"> 19</w:t>
+            <w:r>
+              <w:t>Beq 19</w:t>
             </w:r>
           </w:p>
           <w:p>
@@ -30470,13 +29730,8 @@
             </w:r>
           </w:p>
           <w:p>
-            <w:proofErr w:type="spellStart"/>
-            <w:r>
-              <w:t>Bne</w:t>
-            </w:r>
-            <w:proofErr w:type="spellEnd"/>
-            <w:r>
-              <w:t xml:space="preserve"> 42</w:t>
+            <w:r>
+              <w:t>Bne 42</w:t>
             </w:r>
           </w:p>
           <w:p>
@@ -30886,13 +30141,8 @@
             </w:r>
           </w:p>
           <w:p>
-            <w:proofErr w:type="spellStart"/>
-            <w:r>
-              <w:t>Bne</w:t>
-            </w:r>
-            <w:proofErr w:type="spellEnd"/>
-            <w:r>
-              <w:t xml:space="preserve"> 42</w:t>
+            <w:r>
+              <w:t>Bne 42</w:t>
             </w:r>
           </w:p>
           <w:p>
@@ -31478,18 +30728,18 @@
           </w:tcPr>
           <w:p>
             <w:proofErr w:type="spellStart"/>
+            <w:r>
+              <w:t>i</w:t>
+            </w:r>
+            <w:proofErr w:type="spellEnd"/>
+            <w:r>
+              <w:t xml:space="preserve"> := Round(r+0.1</w:t>
+            </w:r>
             <w:proofErr w:type="gramStart"/>
             <w:r>
-              <w:t>i</w:t>
-            </w:r>
-            <w:proofErr w:type="spellEnd"/>
-            <w:r>
-              <w:t xml:space="preserve"> :</w:t>
+              <w:t>);</w:t>
             </w:r>
             <w:proofErr w:type="gramEnd"/>
-            <w:r>
-              <w:t>= Round(r+0.1);</w:t>
-            </w:r>
           </w:p>
           <w:p>
             <w:r>
@@ -31617,15 +30867,7 @@
           </w:tcPr>
           <w:p>
             <w:r>
-              <w:t>TOS is replaced by the &lt;n&gt;'</w:t>
-            </w:r>
-            <w:proofErr w:type="spellStart"/>
-            <w:r>
-              <w:t>th</w:t>
-            </w:r>
-            <w:proofErr w:type="spellEnd"/>
-            <w:r>
-              <w:t xml:space="preserve"> item in the format of TOS. Fields within records are numbered from 1; alternative markers have no effect on the numbering.</w:t>
+              <w:t>TOS is replaced by the &lt;n&gt;'th item in the format of TOS. Fields within records are numbered from 1; alternative markers have no effect on the numbering.</w:t>
             </w:r>
           </w:p>
         </w:tc>
@@ -31720,22 +30962,15 @@
             <w:gridSpan w:val="3"/>
           </w:tcPr>
           <w:p>
-            <w:proofErr w:type="spellStart"/>
             <w:r>
               <w:rPr>
                 <w:u w:val="single"/>
               </w:rPr>
               <w:t>recordformat</w:t>
             </w:r>
-            <w:proofErr w:type="spellEnd"/>
-            <w:r>
-              <w:t xml:space="preserve"> </w:t>
-            </w:r>
-            <w:proofErr w:type="gramStart"/>
-            <w:r>
-              <w:t>F(</w:t>
-            </w:r>
-            <w:proofErr w:type="gramEnd"/>
+            <w:r>
+              <w:t xml:space="preserve"> F(</w:t>
+            </w:r>
             <w:r>
               <w:rPr>
                 <w:u w:val="single"/>
@@ -31933,15 +31168,7 @@
               </w:numPr>
             </w:pPr>
             <w:r>
-              <w:t xml:space="preserve">&lt;tag&gt; is not a </w:t>
-            </w:r>
-            <w:proofErr w:type="spellStart"/>
-            <w:r>
-              <w:t>recordformat</w:t>
-            </w:r>
-            <w:proofErr w:type="spellEnd"/>
-            <w:r>
-              <w:t>.</w:t>
+              <w:t>&lt;tag&gt; is not a recordformat.</w:t>
             </w:r>
           </w:p>
           <w:p>
@@ -32090,15 +31317,7 @@
           </w:tcPr>
           <w:p>
             <w:r>
-              <w:t>The event &lt;n</w:t>
-            </w:r>
-            <w:proofErr w:type="gramStart"/>
-            <w:r>
-              <w:t>&gt;,SOS</w:t>
-            </w:r>
-            <w:proofErr w:type="gramEnd"/>
-            <w:r>
-              <w:t>,TOS is signalled.</w:t>
+              <w:t>The event &lt;n&gt;,SOS,TOS is signalled.</w:t>
             </w:r>
           </w:p>
         </w:tc>
@@ -32385,15 +31604,7 @@
           </w:tcPr>
           <w:p>
             <w:r>
-              <w:t xml:space="preserve">P = </w:t>
-            </w:r>
-            <w:proofErr w:type="spellStart"/>
-            <w:r>
-              <w:t>Sizeof</w:t>
-            </w:r>
-            <w:proofErr w:type="spellEnd"/>
-            <w:r>
-              <w:t>(R)</w:t>
+              <w:t>P = Sizeof(R)</w:t>
             </w:r>
           </w:p>
           <w:p>
@@ -32811,13 +32022,8 @@
             <w:gridSpan w:val="3"/>
           </w:tcPr>
           <w:p>
-            <w:proofErr w:type="gramStart"/>
-            <w:r>
-              <w:t>B :</w:t>
-            </w:r>
-            <w:proofErr w:type="gramEnd"/>
-            <w:r>
-              <w:t>= (X=Y);</w:t>
+            <w:r>
+              <w:t>B := (X=Y);</w:t>
             </w:r>
           </w:p>
           <w:p>
@@ -33018,13 +32224,8 @@
             <w:gridSpan w:val="3"/>
           </w:tcPr>
           <w:p>
-            <w:proofErr w:type="gramStart"/>
-            <w:r>
-              <w:t>B :</w:t>
-            </w:r>
-            <w:proofErr w:type="gramEnd"/>
-            <w:r>
-              <w:t>= (x IN s);</w:t>
+            <w:r>
+              <w:t>B := (x IN s);</w:t>
             </w:r>
           </w:p>
           <w:p>
@@ -33246,30 +32447,14 @@
             <w:gridSpan w:val="3"/>
           </w:tcPr>
           <w:p>
+            <w:r>
+              <w:t>B := (Ux &lt; Uy</w:t>
+            </w:r>
             <w:proofErr w:type="gramStart"/>
             <w:r>
-              <w:t>B :</w:t>
+              <w:t>);</w:t>
             </w:r>
             <w:proofErr w:type="gramEnd"/>
-            <w:r>
-              <w:t>= (</w:t>
-            </w:r>
-            <w:proofErr w:type="spellStart"/>
-            <w:r>
-              <w:t>Ux</w:t>
-            </w:r>
-            <w:proofErr w:type="spellEnd"/>
-            <w:r>
-              <w:t xml:space="preserve"> &lt; </w:t>
-            </w:r>
-            <w:proofErr w:type="spellStart"/>
-            <w:r>
-              <w:t>Uy</w:t>
-            </w:r>
-            <w:proofErr w:type="spellEnd"/>
-            <w:r>
-              <w:t>);</w:t>
-            </w:r>
           </w:p>
           <w:p>
             <w:r>
@@ -33278,23 +32463,7 @@
           </w:p>
           <w:p>
             <w:r>
-              <w:t xml:space="preserve">Stack </w:t>
-            </w:r>
-            <w:proofErr w:type="spellStart"/>
-            <w:r>
-              <w:t>Ux</w:t>
-            </w:r>
-            <w:proofErr w:type="spellEnd"/>
-            <w:r>
-              <w:t xml:space="preserve">; Stack </w:t>
-            </w:r>
-            <w:proofErr w:type="spellStart"/>
-            <w:r>
-              <w:t>Uy</w:t>
-            </w:r>
-            <w:proofErr w:type="spellEnd"/>
-            <w:r>
-              <w:t>; Stack-Unsigned-Condition BLT</w:t>
+              <w:t>Stack Ux; Stack Uy; Stack-Unsigned-Condition BLT</w:t>
             </w:r>
           </w:p>
           <w:p>
@@ -33412,15 +32581,7 @@
           </w:tcPr>
           <w:p>
             <w:r>
-              <w:t xml:space="preserve">This instruction must always follow the definition of a procedure or </w:t>
-            </w:r>
-            <w:proofErr w:type="spellStart"/>
-            <w:r>
-              <w:t>recordformat</w:t>
-            </w:r>
-            <w:proofErr w:type="spellEnd"/>
-            <w:r>
-              <w:t xml:space="preserve"> tag. There must be a matching 'Finish' before the end of the block.</w:t>
+              <w:t>This instruction must always follow the definition of a procedure or recordformat tag. There must be a matching 'Finish' before the end of the block.</w:t>
             </w:r>
           </w:p>
         </w:tc>
@@ -33462,15 +32623,7 @@
               </w:numPr>
             </w:pPr>
             <w:r>
-              <w:t xml:space="preserve">The last instruction was not a 'Define' which introduced a procedure or </w:t>
-            </w:r>
-            <w:proofErr w:type="spellStart"/>
-            <w:r>
-              <w:t>recordformat</w:t>
-            </w:r>
-            <w:proofErr w:type="spellEnd"/>
-            <w:r>
-              <w:t>.</w:t>
+              <w:t>The last instruction was not a 'Define' which introduced a procedure or recordformat.</w:t>
             </w:r>
           </w:p>
         </w:tc>
@@ -34123,7 +33276,6 @@
               <w:outlineLvl w:val="1"/>
             </w:pPr>
             <w:bookmarkStart w:id="102" w:name="_Toc465792244"/>
-            <w:proofErr w:type="spellStart"/>
             <w:r>
               <w:t>Sub</w:t>
             </w:r>
@@ -34131,7 +33283,6 @@
               <w:t>A</w:t>
             </w:r>
             <w:bookmarkEnd w:id="102"/>
-            <w:proofErr w:type="spellEnd"/>
           </w:p>
         </w:tc>
         <w:tc>
@@ -34140,15 +33291,7 @@
           </w:tcPr>
           <w:p>
             <w:r>
-              <w:t>‘</w:t>
-            </w:r>
-            <w:proofErr w:type="gramStart"/>
-            <w:r>
-              <w:t>q‘ -</w:t>
-            </w:r>
-            <w:proofErr w:type="gramEnd"/>
-            <w:r>
-              <w:t xml:space="preserve"> used for INCLUDE</w:t>
+              <w:t>‘q‘ - used for INCLUDE</w:t>
             </w:r>
           </w:p>
         </w:tc>
@@ -34473,26 +33616,13 @@
           </w:tcPr>
           <w:p>
             <w:r>
-              <w:t>-&gt;</w:t>
-            </w:r>
-            <w:proofErr w:type="spellStart"/>
-            <w:r>
-              <w:t>Sw</w:t>
-            </w:r>
-            <w:proofErr w:type="spellEnd"/>
-            <w:r>
-              <w:t>(J)</w:t>
-            </w:r>
-          </w:p>
-          <w:p>
-            <w:r>
-              <w:t xml:space="preserve">Stack J; Switch-Jump </w:t>
-            </w:r>
-            <w:proofErr w:type="spellStart"/>
-            <w:r>
-              <w:t>Sw</w:t>
-            </w:r>
-            <w:proofErr w:type="spellEnd"/>
+              <w:t>-&gt;Sw(J)</w:t>
+            </w:r>
+          </w:p>
+          <w:p>
+            <w:r>
+              <w:t>Stack J; Switch-Jump Sw</w:t>
+            </w:r>
           </w:p>
         </w:tc>
       </w:tr>
@@ -34697,29 +33827,14 @@
             <w:gridSpan w:val="3"/>
           </w:tcPr>
           <w:p>
-            <w:proofErr w:type="spellStart"/>
-            <w:proofErr w:type="gramStart"/>
-            <w:r>
-              <w:t>Sw</w:t>
-            </w:r>
-            <w:proofErr w:type="spellEnd"/>
-            <w:r>
-              <w:t>(</w:t>
-            </w:r>
-            <w:proofErr w:type="gramEnd"/>
-            <w:r>
-              <w:t>12):</w:t>
-            </w:r>
-          </w:p>
-          <w:p>
-            <w:r>
-              <w:t xml:space="preserve">Byte 12; Switch-Label </w:t>
-            </w:r>
-            <w:proofErr w:type="spellStart"/>
-            <w:r>
-              <w:t>Sw</w:t>
-            </w:r>
-            <w:proofErr w:type="spellEnd"/>
+            <w:r>
+              <w:t>Sw(12):</w:t>
+            </w:r>
+          </w:p>
+          <w:p>
+            <w:r>
+              <w:t>Byte 12; Switch-Label Sw</w:t>
+            </w:r>
           </w:p>
         </w:tc>
       </w:tr>
@@ -35056,15 +34171,7 @@
           </w:tcPr>
           <w:p>
             <w:r>
-              <w:t xml:space="preserve">If B Then </w:t>
-            </w:r>
-            <w:proofErr w:type="spellStart"/>
-            <w:r>
-              <w:t>DoIt</w:t>
-            </w:r>
-            <w:proofErr w:type="spellEnd"/>
-            <w:r>
-              <w:t>;</w:t>
+              <w:t>If B Then DoIt;</w:t>
             </w:r>
           </w:p>
           <w:p>
@@ -35074,15 +34181,7 @@
           </w:p>
           <w:p>
             <w:r>
-              <w:t xml:space="preserve">Stack </w:t>
-            </w:r>
-            <w:proofErr w:type="spellStart"/>
-            <w:r>
-              <w:t>DoIt</w:t>
-            </w:r>
-            <w:proofErr w:type="spellEnd"/>
-            <w:r>
-              <w:t>; Call</w:t>
+              <w:t>Stack DoIt; Call</w:t>
             </w:r>
           </w:p>
           <w:p>
@@ -35274,15 +34373,7 @@
           </w:tcPr>
           <w:p>
             <w:r>
-              <w:t xml:space="preserve">If NOT x IN s Then </w:t>
-            </w:r>
-            <w:proofErr w:type="gramStart"/>
-            <w:r>
-              <w:t>x :</w:t>
-            </w:r>
-            <w:proofErr w:type="gramEnd"/>
-            <w:r>
-              <w:t>= 0;</w:t>
+              <w:t>If NOT x IN s Then x := 0;</w:t>
             </w:r>
           </w:p>
           <w:p>
@@ -35291,13 +34382,8 @@
             </w:r>
           </w:p>
           <w:p>
-            <w:proofErr w:type="spellStart"/>
-            <w:r>
-              <w:t>Bt</w:t>
-            </w:r>
-            <w:proofErr w:type="spellEnd"/>
-            <w:r>
-              <w:t xml:space="preserve"> 31</w:t>
+            <w:r>
+              <w:t>Bt 31</w:t>
             </w:r>
           </w:p>
           <w:p>
@@ -35490,16 +34576,13 @@
           </w:tcPr>
           <w:p>
             <w:r>
-              <w:t>P</w:t>
+              <w:t xml:space="preserve">P^ := </w:t>
             </w:r>
             <w:proofErr w:type="gramStart"/>
             <w:r>
-              <w:t>^ :</w:t>
+              <w:t>0;</w:t>
             </w:r>
             <w:proofErr w:type="gramEnd"/>
-            <w:r>
-              <w:t>= 0;</w:t>
-            </w:r>
           </w:p>
           <w:p>
             <w:r>
@@ -35701,55 +34784,19 @@
             <w:gridSpan w:val="3"/>
           </w:tcPr>
           <w:p>
-            <w:proofErr w:type="spellStart"/>
-            <w:proofErr w:type="gramStart"/>
-            <w:r>
-              <w:t>Byteval</w:t>
-            </w:r>
-            <w:proofErr w:type="spellEnd"/>
-            <w:r>
-              <w:t xml:space="preserve"> :</w:t>
-            </w:r>
-            <w:proofErr w:type="gramEnd"/>
-            <w:r>
-              <w:t xml:space="preserve">= </w:t>
-            </w:r>
-            <w:proofErr w:type="spellStart"/>
-            <w:r>
-              <w:t>Bigval</w:t>
-            </w:r>
-            <w:proofErr w:type="spellEnd"/>
-            <w:r>
-              <w:t>;</w:t>
-            </w:r>
-          </w:p>
-          <w:p>
-            <w:r>
-              <w:t xml:space="preserve">Stack </w:t>
-            </w:r>
-            <w:proofErr w:type="spellStart"/>
-            <w:r>
-              <w:t>Byteval</w:t>
-            </w:r>
-            <w:proofErr w:type="spellEnd"/>
-          </w:p>
-          <w:p>
-            <w:r>
-              <w:t xml:space="preserve">Stack </w:t>
-            </w:r>
-            <w:proofErr w:type="spellStart"/>
-            <w:r>
-              <w:t>Bigval</w:t>
-            </w:r>
-            <w:proofErr w:type="spellEnd"/>
-            <w:r>
-              <w:t xml:space="preserve">; Test-Range </w:t>
-            </w:r>
-            <w:proofErr w:type="spellStart"/>
-            <w:r>
-              <w:t>Byterange</w:t>
-            </w:r>
-            <w:proofErr w:type="spellEnd"/>
+            <w:r>
+              <w:t>Byteval := Bigval;</w:t>
+            </w:r>
+          </w:p>
+          <w:p>
+            <w:r>
+              <w:t>Stack Byteval</w:t>
+            </w:r>
+          </w:p>
+          <w:p>
+            <w:r>
+              <w:t>Stack Bigval; Test-Range Byterange</w:t>
+            </w:r>
           </w:p>
           <w:p>
             <w:r>
@@ -35807,12 +34854,10 @@
               <w:outlineLvl w:val="1"/>
             </w:pPr>
             <w:bookmarkStart w:id="110" w:name="_Toc465792252"/>
-            <w:proofErr w:type="spellStart"/>
             <w:r>
               <w:t>Trunc</w:t>
             </w:r>
             <w:bookmarkEnd w:id="110"/>
-            <w:proofErr w:type="spellEnd"/>
           </w:p>
         </w:tc>
         <w:tc>
@@ -35846,15 +34891,7 @@
           </w:tcPr>
           <w:p>
             <w:r>
-              <w:t xml:space="preserve">TOS is replaced by the value TRUNC(TOS) where TRUNC is as defined in section 6.6.6.3 of the Pascal standard BS 6192:1982, with the extension that </w:t>
-            </w:r>
-            <w:proofErr w:type="spellStart"/>
-            <w:r>
-              <w:t>Trunc</w:t>
-            </w:r>
-            <w:proofErr w:type="spellEnd"/>
-            <w:r>
-              <w:t xml:space="preserve"> returns the value of its parameter if that value is already an integer.</w:t>
+              <w:t>TOS is replaced by the value TRUNC(TOS) where TRUNC is as defined in section 6.6.6.3 of the Pascal standard BS 6192:1982, with the extension that Trunc returns the value of its parameter if that value is already an integer.</w:t>
             </w:r>
           </w:p>
         </w:tc>
@@ -35938,48 +34975,35 @@
           </w:tcPr>
           <w:p>
             <w:proofErr w:type="spellStart"/>
+            <w:r>
+              <w:t>i</w:t>
+            </w:r>
+            <w:proofErr w:type="spellEnd"/>
+            <w:r>
+              <w:t xml:space="preserve"> := Trunc(r+0.1</w:t>
+            </w:r>
             <w:proofErr w:type="gramStart"/>
             <w:r>
+              <w:t>);</w:t>
+            </w:r>
+            <w:proofErr w:type="gramEnd"/>
+          </w:p>
+          <w:p>
+            <w:r>
+              <w:t xml:space="preserve">Stack </w:t>
+            </w:r>
+            <w:proofErr w:type="spellStart"/>
+            <w:r>
               <w:t>i</w:t>
             </w:r>
             <w:proofErr w:type="spellEnd"/>
             <w:r>
-              <w:t xml:space="preserve"> :</w:t>
-            </w:r>
-            <w:proofErr w:type="gramEnd"/>
-            <w:r>
-              <w:t xml:space="preserve">= </w:t>
-            </w:r>
-            <w:proofErr w:type="spellStart"/>
-            <w:r>
-              <w:t>Trunc</w:t>
-            </w:r>
-            <w:proofErr w:type="spellEnd"/>
-            <w:r>
-              <w:t>(r+0.1);</w:t>
-            </w:r>
-          </w:p>
-          <w:p>
-            <w:r>
-              <w:t xml:space="preserve">Stack </w:t>
-            </w:r>
-            <w:proofErr w:type="spellStart"/>
-            <w:r>
-              <w:t>i</w:t>
-            </w:r>
-            <w:proofErr w:type="spellEnd"/>
-            <w:r>
               <w:t>; Stack r; Real &lt;0.1&gt;; Add</w:t>
             </w:r>
           </w:p>
           <w:p>
-            <w:proofErr w:type="spellStart"/>
-            <w:r>
-              <w:t>Trunc</w:t>
-            </w:r>
-            <w:proofErr w:type="spellEnd"/>
-            <w:r>
-              <w:t>; Assign-Value</w:t>
+            <w:r>
+              <w:t>Trunc; Assign-Value</w:t>
             </w:r>
           </w:p>
         </w:tc>
@@ -36157,14 +35181,14 @@
             <w:gridSpan w:val="3"/>
           </w:tcPr>
           <w:p>
+            <w:r>
+              <w:t>try(1); try(1,2</w:t>
+            </w:r>
             <w:proofErr w:type="gramStart"/>
             <w:r>
-              <w:t>try(</w:t>
+              <w:t>);</w:t>
             </w:r>
             <w:proofErr w:type="gramEnd"/>
-            <w:r>
-              <w:t>1); try(1,2);</w:t>
-            </w:r>
           </w:p>
           <w:p>
             <w:r>
@@ -36227,12 +35251,10 @@
               <w:outlineLvl w:val="1"/>
             </w:pPr>
             <w:bookmarkStart w:id="112" w:name="_Toc465792254"/>
-            <w:proofErr w:type="spellStart"/>
             <w:r>
               <w:t>Xor</w:t>
             </w:r>
             <w:bookmarkEnd w:id="112"/>
-            <w:proofErr w:type="spellEnd"/>
           </w:p>
         </w:tc>
         <w:tc>
@@ -36274,23 +35296,7 @@
           </w:tcPr>
           <w:p>
             <w:r>
-              <w:t xml:space="preserve">TOS and SOS are removed from the stack and the value of SOS exclusively </w:t>
-            </w:r>
-            <w:proofErr w:type="spellStart"/>
-            <w:r>
-              <w:t>ORed</w:t>
-            </w:r>
-            <w:proofErr w:type="spellEnd"/>
-            <w:r>
-              <w:t xml:space="preserve"> with the value of TOS, </w:t>
-            </w:r>
-            <w:proofErr w:type="gramStart"/>
-            <w:r>
-              <w:t>SOS !!</w:t>
-            </w:r>
-            <w:proofErr w:type="gramEnd"/>
-            <w:r>
-              <w:t xml:space="preserve"> TOS, is stacked.</w:t>
+              <w:t>TOS and SOS are removed from the stack and the value of SOS exclusively ORed with the value of TOS, SOS !! TOS, is stacked.</w:t>
             </w:r>
           </w:p>
         </w:tc>
@@ -36386,28 +35392,12 @@
           </w:tcPr>
           <w:p>
             <w:r>
-              <w:t xml:space="preserve">A = </w:t>
-            </w:r>
-            <w:proofErr w:type="gramStart"/>
-            <w:r>
-              <w:t>B !!</w:t>
-            </w:r>
-            <w:proofErr w:type="gramEnd"/>
-            <w:r>
-              <w:t xml:space="preserve"> C</w:t>
-            </w:r>
-          </w:p>
-          <w:p>
-            <w:r>
-              <w:t xml:space="preserve">Stack A; Stack B; Stack C; </w:t>
-            </w:r>
-            <w:proofErr w:type="spellStart"/>
-            <w:r>
-              <w:t>Xor</w:t>
-            </w:r>
-            <w:proofErr w:type="spellEnd"/>
-            <w:r>
-              <w:t>; Assign-Value</w:t>
+              <w:t>A = B !! C</w:t>
+            </w:r>
+          </w:p>
+          <w:p>
+            <w:r>
+              <w:t>Stack A; Stack B; Stack C; Xor; Assign-Value</w:t>
             </w:r>
           </w:p>
         </w:tc>
@@ -36569,7 +35559,7 @@
 </file>
 
 <file path=word/endnotes.xml><?xml version="1.0" encoding="utf-8"?>
-<w:endnotes xmlns:wpc="http://schemas.microsoft.com/office/word/2010/wordprocessingCanvas" xmlns:cx="http://schemas.microsoft.com/office/drawing/2014/chartex" xmlns:cx1="http://schemas.microsoft.com/office/drawing/2015/9/8/chartex" xmlns:cx2="http://schemas.microsoft.com/office/drawing/2015/10/21/chartex" xmlns:cx3="http://schemas.microsoft.com/office/drawing/2016/5/9/chartex" xmlns:cx4="http://schemas.microsoft.com/office/drawing/2016/5/10/chartex" xmlns:cx5="http://schemas.microsoft.com/office/drawing/2016/5/11/chartex" xmlns:cx6="http://schemas.microsoft.com/office/drawing/2016/5/12/chartex" xmlns:cx7="http://schemas.microsoft.com/office/drawing/2016/5/13/chartex" xmlns:cx8="http://schemas.microsoft.com/office/drawing/2016/5/14/chartex" xmlns:mc="http://schemas.openxmlformats.org/markup-compatibility/2006" xmlns:aink="http://schemas.microsoft.com/office/drawing/2016/ink" xmlns:am3d="http://schemas.microsoft.com/office/drawing/2017/model3d" xmlns:o="urn:schemas-microsoft-com:office:office" xmlns:r="http://schemas.openxmlformats.org/officeDocument/2006/relationships" xmlns:m="http://schemas.openxmlformats.org/officeDocument/2006/math" xmlns:v="urn:schemas-microsoft-com:vml" xmlns:wp14="http://schemas.microsoft.com/office/word/2010/wordprocessingDrawing" xmlns:wp="http://schemas.openxmlformats.org/drawingml/2006/wordprocessingDrawing" xmlns:w10="urn:schemas-microsoft-com:office:word" xmlns:w="http://schemas.openxmlformats.org/wordprocessingml/2006/main" xmlns:w14="http://schemas.microsoft.com/office/word/2010/wordml" xmlns:w15="http://schemas.microsoft.com/office/word/2012/wordml" xmlns:w16cex="http://schemas.microsoft.com/office/word/2018/wordml/cex" xmlns:w16cid="http://schemas.microsoft.com/office/word/2016/wordml/cid" xmlns:w16="http://schemas.microsoft.com/office/word/2018/wordml" xmlns:w16se="http://schemas.microsoft.com/office/word/2015/wordml/symex" xmlns:wpg="http://schemas.microsoft.com/office/word/2010/wordprocessingGroup" xmlns:wpi="http://schemas.microsoft.com/office/word/2010/wordprocessingInk" xmlns:wne="http://schemas.microsoft.com/office/word/2006/wordml" xmlns:wps="http://schemas.microsoft.com/office/word/2010/wordprocessingShape" mc:Ignorable="w14 w15 w16se w16cid w16 w16cex wp14">
+<w:endnotes xmlns:wpc="http://schemas.microsoft.com/office/word/2010/wordprocessingCanvas" xmlns:cx="http://schemas.microsoft.com/office/drawing/2014/chartex" xmlns:cx1="http://schemas.microsoft.com/office/drawing/2015/9/8/chartex" xmlns:cx2="http://schemas.microsoft.com/office/drawing/2015/10/21/chartex" xmlns:cx3="http://schemas.microsoft.com/office/drawing/2016/5/9/chartex" xmlns:cx4="http://schemas.microsoft.com/office/drawing/2016/5/10/chartex" xmlns:cx5="http://schemas.microsoft.com/office/drawing/2016/5/11/chartex" xmlns:cx6="http://schemas.microsoft.com/office/drawing/2016/5/12/chartex" xmlns:cx7="http://schemas.microsoft.com/office/drawing/2016/5/13/chartex" xmlns:cx8="http://schemas.microsoft.com/office/drawing/2016/5/14/chartex" xmlns:mc="http://schemas.openxmlformats.org/markup-compatibility/2006" xmlns:aink="http://schemas.microsoft.com/office/drawing/2016/ink" xmlns:am3d="http://schemas.microsoft.com/office/drawing/2017/model3d" xmlns:o="urn:schemas-microsoft-com:office:office" xmlns:r="http://schemas.openxmlformats.org/officeDocument/2006/relationships" xmlns:m="http://schemas.openxmlformats.org/officeDocument/2006/math" xmlns:v="urn:schemas-microsoft-com:vml" xmlns:wp14="http://schemas.microsoft.com/office/word/2010/wordprocessingDrawing" xmlns:wp="http://schemas.openxmlformats.org/drawingml/2006/wordprocessingDrawing" xmlns:w10="urn:schemas-microsoft-com:office:word" xmlns:w="http://schemas.openxmlformats.org/wordprocessingml/2006/main" xmlns:w14="http://schemas.microsoft.com/office/word/2010/wordml" xmlns:w15="http://schemas.microsoft.com/office/word/2012/wordml" xmlns:w16cex="http://schemas.microsoft.com/office/word/2018/wordml/cex" xmlns:w16cid="http://schemas.microsoft.com/office/word/2016/wordml/cid" xmlns:w16="http://schemas.microsoft.com/office/word/2018/wordml" xmlns:w16sdtdh="http://schemas.microsoft.com/office/word/2020/wordml/sdtdatahash" xmlns:w16se="http://schemas.microsoft.com/office/word/2015/wordml/symex" xmlns:wpg="http://schemas.microsoft.com/office/word/2010/wordprocessingGroup" xmlns:wpi="http://schemas.microsoft.com/office/word/2010/wordprocessingInk" xmlns:wne="http://schemas.microsoft.com/office/word/2006/wordml" xmlns:wps="http://schemas.microsoft.com/office/word/2010/wordprocessingShape" mc:Ignorable="w14 w15 w16se w16cid w16 w16cex w16sdtdh wp14">
   <w:endnote w:type="separator" w:id="-1">
     <w:p>
       <w:pPr>
@@ -36594,7 +35584,7 @@
 </file>
 
 <file path=word/footer1.xml><?xml version="1.0" encoding="utf-8"?>
-<w:ftr xmlns:wpc="http://schemas.microsoft.com/office/word/2010/wordprocessingCanvas" xmlns:cx="http://schemas.microsoft.com/office/drawing/2014/chartex" xmlns:cx1="http://schemas.microsoft.com/office/drawing/2015/9/8/chartex" xmlns:cx2="http://schemas.microsoft.com/office/drawing/2015/10/21/chartex" xmlns:cx3="http://schemas.microsoft.com/office/drawing/2016/5/9/chartex" xmlns:cx4="http://schemas.microsoft.com/office/drawing/2016/5/10/chartex" xmlns:cx5="http://schemas.microsoft.com/office/drawing/2016/5/11/chartex" xmlns:cx6="http://schemas.microsoft.com/office/drawing/2016/5/12/chartex" xmlns:cx7="http://schemas.microsoft.com/office/drawing/2016/5/13/chartex" xmlns:cx8="http://schemas.microsoft.com/office/drawing/2016/5/14/chartex" xmlns:mc="http://schemas.openxmlformats.org/markup-compatibility/2006" xmlns:aink="http://schemas.microsoft.com/office/drawing/2016/ink" xmlns:am3d="http://schemas.microsoft.com/office/drawing/2017/model3d" xmlns:o="urn:schemas-microsoft-com:office:office" xmlns:r="http://schemas.openxmlformats.org/officeDocument/2006/relationships" xmlns:m="http://schemas.openxmlformats.org/officeDocument/2006/math" xmlns:v="urn:schemas-microsoft-com:vml" xmlns:wp14="http://schemas.microsoft.com/office/word/2010/wordprocessingDrawing" xmlns:wp="http://schemas.openxmlformats.org/drawingml/2006/wordprocessingDrawing" xmlns:w10="urn:schemas-microsoft-com:office:word" xmlns:w="http://schemas.openxmlformats.org/wordprocessingml/2006/main" xmlns:w14="http://schemas.microsoft.com/office/word/2010/wordml" xmlns:w15="http://schemas.microsoft.com/office/word/2012/wordml" xmlns:w16cex="http://schemas.microsoft.com/office/word/2018/wordml/cex" xmlns:w16cid="http://schemas.microsoft.com/office/word/2016/wordml/cid" xmlns:w16="http://schemas.microsoft.com/office/word/2018/wordml" xmlns:w16se="http://schemas.microsoft.com/office/word/2015/wordml/symex" xmlns:wpg="http://schemas.microsoft.com/office/word/2010/wordprocessingGroup" xmlns:wpi="http://schemas.microsoft.com/office/word/2010/wordprocessingInk" xmlns:wne="http://schemas.microsoft.com/office/word/2006/wordml" xmlns:wps="http://schemas.microsoft.com/office/word/2010/wordprocessingShape" mc:Ignorable="w14 w15 w16se w16cid w16 w16cex wp14">
+<w:ftr xmlns:wpc="http://schemas.microsoft.com/office/word/2010/wordprocessingCanvas" xmlns:cx="http://schemas.microsoft.com/office/drawing/2014/chartex" xmlns:cx1="http://schemas.microsoft.com/office/drawing/2015/9/8/chartex" xmlns:cx2="http://schemas.microsoft.com/office/drawing/2015/10/21/chartex" xmlns:cx3="http://schemas.microsoft.com/office/drawing/2016/5/9/chartex" xmlns:cx4="http://schemas.microsoft.com/office/drawing/2016/5/10/chartex" xmlns:cx5="http://schemas.microsoft.com/office/drawing/2016/5/11/chartex" xmlns:cx6="http://schemas.microsoft.com/office/drawing/2016/5/12/chartex" xmlns:cx7="http://schemas.microsoft.com/office/drawing/2016/5/13/chartex" xmlns:cx8="http://schemas.microsoft.com/office/drawing/2016/5/14/chartex" xmlns:mc="http://schemas.openxmlformats.org/markup-compatibility/2006" xmlns:aink="http://schemas.microsoft.com/office/drawing/2016/ink" xmlns:am3d="http://schemas.microsoft.com/office/drawing/2017/model3d" xmlns:o="urn:schemas-microsoft-com:office:office" xmlns:r="http://schemas.openxmlformats.org/officeDocument/2006/relationships" xmlns:m="http://schemas.openxmlformats.org/officeDocument/2006/math" xmlns:v="urn:schemas-microsoft-com:vml" xmlns:wp14="http://schemas.microsoft.com/office/word/2010/wordprocessingDrawing" xmlns:wp="http://schemas.openxmlformats.org/drawingml/2006/wordprocessingDrawing" xmlns:w10="urn:schemas-microsoft-com:office:word" xmlns:w="http://schemas.openxmlformats.org/wordprocessingml/2006/main" xmlns:w14="http://schemas.microsoft.com/office/word/2010/wordml" xmlns:w15="http://schemas.microsoft.com/office/word/2012/wordml" xmlns:w16cex="http://schemas.microsoft.com/office/word/2018/wordml/cex" xmlns:w16cid="http://schemas.microsoft.com/office/word/2016/wordml/cid" xmlns:w16="http://schemas.microsoft.com/office/word/2018/wordml" xmlns:w16sdtdh="http://schemas.microsoft.com/office/word/2020/wordml/sdtdatahash" xmlns:w16se="http://schemas.microsoft.com/office/word/2015/wordml/symex" xmlns:wpg="http://schemas.microsoft.com/office/word/2010/wordprocessingGroup" xmlns:wpi="http://schemas.microsoft.com/office/word/2010/wordprocessingInk" xmlns:wne="http://schemas.microsoft.com/office/word/2006/wordml" xmlns:wps="http://schemas.microsoft.com/office/word/2010/wordprocessingShape" mc:Ignorable="w14 w15 w16se w16cid w16 w16cex w16sdtdh wp14">
   <w:sdt>
     <w:sdtPr>
       <w:id w:val="1872651829"/>
@@ -36724,7 +35714,7 @@
 </file>
 
 <file path=word/footnotes.xml><?xml version="1.0" encoding="utf-8"?>
-<w:footnotes xmlns:wpc="http://schemas.microsoft.com/office/word/2010/wordprocessingCanvas" xmlns:cx="http://schemas.microsoft.com/office/drawing/2014/chartex" xmlns:cx1="http://schemas.microsoft.com/office/drawing/2015/9/8/chartex" xmlns:cx2="http://schemas.microsoft.com/office/drawing/2015/10/21/chartex" xmlns:cx3="http://schemas.microsoft.com/office/drawing/2016/5/9/chartex" xmlns:cx4="http://schemas.microsoft.com/office/drawing/2016/5/10/chartex" xmlns:cx5="http://schemas.microsoft.com/office/drawing/2016/5/11/chartex" xmlns:cx6="http://schemas.microsoft.com/office/drawing/2016/5/12/chartex" xmlns:cx7="http://schemas.microsoft.com/office/drawing/2016/5/13/chartex" xmlns:cx8="http://schemas.microsoft.com/office/drawing/2016/5/14/chartex" xmlns:mc="http://schemas.openxmlformats.org/markup-compatibility/2006" xmlns:aink="http://schemas.microsoft.com/office/drawing/2016/ink" xmlns:am3d="http://schemas.microsoft.com/office/drawing/2017/model3d" xmlns:o="urn:schemas-microsoft-com:office:office" xmlns:r="http://schemas.openxmlformats.org/officeDocument/2006/relationships" xmlns:m="http://schemas.openxmlformats.org/officeDocument/2006/math" xmlns:v="urn:schemas-microsoft-com:vml" xmlns:wp14="http://schemas.microsoft.com/office/word/2010/wordprocessingDrawing" xmlns:wp="http://schemas.openxmlformats.org/drawingml/2006/wordprocessingDrawing" xmlns:w10="urn:schemas-microsoft-com:office:word" xmlns:w="http://schemas.openxmlformats.org/wordprocessingml/2006/main" xmlns:w14="http://schemas.microsoft.com/office/word/2010/wordml" xmlns:w15="http://schemas.microsoft.com/office/word/2012/wordml" xmlns:w16cex="http://schemas.microsoft.com/office/word/2018/wordml/cex" xmlns:w16cid="http://schemas.microsoft.com/office/word/2016/wordml/cid" xmlns:w16="http://schemas.microsoft.com/office/word/2018/wordml" xmlns:w16se="http://schemas.microsoft.com/office/word/2015/wordml/symex" xmlns:wpg="http://schemas.microsoft.com/office/word/2010/wordprocessingGroup" xmlns:wpi="http://schemas.microsoft.com/office/word/2010/wordprocessingInk" xmlns:wne="http://schemas.microsoft.com/office/word/2006/wordml" xmlns:wps="http://schemas.microsoft.com/office/word/2010/wordprocessingShape" mc:Ignorable="w14 w15 w16se w16cid w16 w16cex wp14">
+<w:footnotes xmlns:wpc="http://schemas.microsoft.com/office/word/2010/wordprocessingCanvas" xmlns:cx="http://schemas.microsoft.com/office/drawing/2014/chartex" xmlns:cx1="http://schemas.microsoft.com/office/drawing/2015/9/8/chartex" xmlns:cx2="http://schemas.microsoft.com/office/drawing/2015/10/21/chartex" xmlns:cx3="http://schemas.microsoft.com/office/drawing/2016/5/9/chartex" xmlns:cx4="http://schemas.microsoft.com/office/drawing/2016/5/10/chartex" xmlns:cx5="http://schemas.microsoft.com/office/drawing/2016/5/11/chartex" xmlns:cx6="http://schemas.microsoft.com/office/drawing/2016/5/12/chartex" xmlns:cx7="http://schemas.microsoft.com/office/drawing/2016/5/13/chartex" xmlns:cx8="http://schemas.microsoft.com/office/drawing/2016/5/14/chartex" xmlns:mc="http://schemas.openxmlformats.org/markup-compatibility/2006" xmlns:aink="http://schemas.microsoft.com/office/drawing/2016/ink" xmlns:am3d="http://schemas.microsoft.com/office/drawing/2017/model3d" xmlns:o="urn:schemas-microsoft-com:office:office" xmlns:r="http://schemas.openxmlformats.org/officeDocument/2006/relationships" xmlns:m="http://schemas.openxmlformats.org/officeDocument/2006/math" xmlns:v="urn:schemas-microsoft-com:vml" xmlns:wp14="http://schemas.microsoft.com/office/word/2010/wordprocessingDrawing" xmlns:wp="http://schemas.openxmlformats.org/drawingml/2006/wordprocessingDrawing" xmlns:w10="urn:schemas-microsoft-com:office:word" xmlns:w="http://schemas.openxmlformats.org/wordprocessingml/2006/main" xmlns:w14="http://schemas.microsoft.com/office/word/2010/wordml" xmlns:w15="http://schemas.microsoft.com/office/word/2012/wordml" xmlns:w16cex="http://schemas.microsoft.com/office/word/2018/wordml/cex" xmlns:w16cid="http://schemas.microsoft.com/office/word/2016/wordml/cid" xmlns:w16="http://schemas.microsoft.com/office/word/2018/wordml" xmlns:w16sdtdh="http://schemas.microsoft.com/office/word/2020/wordml/sdtdatahash" xmlns:w16se="http://schemas.microsoft.com/office/word/2015/wordml/symex" xmlns:wpg="http://schemas.microsoft.com/office/word/2010/wordprocessingGroup" xmlns:wpi="http://schemas.microsoft.com/office/word/2010/wordprocessingInk" xmlns:wne="http://schemas.microsoft.com/office/word/2006/wordml" xmlns:wps="http://schemas.microsoft.com/office/word/2010/wordprocessingShape" mc:Ignorable="w14 w15 w16se w16cid w16 w16cex w16sdtdh wp14">
   <w:footnote w:type="separator" w:id="-1">
     <w:p>
       <w:pPr>
@@ -36749,7 +35739,7 @@
 </file>
 
 <file path=word/numbering.xml><?xml version="1.0" encoding="utf-8"?>
-<w:numbering xmlns:wpc="http://schemas.microsoft.com/office/word/2010/wordprocessingCanvas" xmlns:cx="http://schemas.microsoft.com/office/drawing/2014/chartex" xmlns:cx1="http://schemas.microsoft.com/office/drawing/2015/9/8/chartex" xmlns:cx2="http://schemas.microsoft.com/office/drawing/2015/10/21/chartex" xmlns:cx3="http://schemas.microsoft.com/office/drawing/2016/5/9/chartex" xmlns:cx4="http://schemas.microsoft.com/office/drawing/2016/5/10/chartex" xmlns:cx5="http://schemas.microsoft.com/office/drawing/2016/5/11/chartex" xmlns:cx6="http://schemas.microsoft.com/office/drawing/2016/5/12/chartex" xmlns:cx7="http://schemas.microsoft.com/office/drawing/2016/5/13/chartex" xmlns:cx8="http://schemas.microsoft.com/office/drawing/2016/5/14/chartex" xmlns:mc="http://schemas.openxmlformats.org/markup-compatibility/2006" xmlns:aink="http://schemas.microsoft.com/office/drawing/2016/ink" xmlns:am3d="http://schemas.microsoft.com/office/drawing/2017/model3d" xmlns:o="urn:schemas-microsoft-com:office:office" xmlns:r="http://schemas.openxmlformats.org/officeDocument/2006/relationships" xmlns:m="http://schemas.openxmlformats.org/officeDocument/2006/math" xmlns:v="urn:schemas-microsoft-com:vml" xmlns:wp14="http://schemas.microsoft.com/office/word/2010/wordprocessingDrawing" xmlns:wp="http://schemas.openxmlformats.org/drawingml/2006/wordprocessingDrawing" xmlns:w10="urn:schemas-microsoft-com:office:word" xmlns:w="http://schemas.openxmlformats.org/wordprocessingml/2006/main" xmlns:w14="http://schemas.microsoft.com/office/word/2010/wordml" xmlns:w15="http://schemas.microsoft.com/office/word/2012/wordml" xmlns:w16cex="http://schemas.microsoft.com/office/word/2018/wordml/cex" xmlns:w16cid="http://schemas.microsoft.com/office/word/2016/wordml/cid" xmlns:w16="http://schemas.microsoft.com/office/word/2018/wordml" xmlns:w16se="http://schemas.microsoft.com/office/word/2015/wordml/symex" xmlns:wpg="http://schemas.microsoft.com/office/word/2010/wordprocessingGroup" xmlns:wpi="http://schemas.microsoft.com/office/word/2010/wordprocessingInk" xmlns:wne="http://schemas.microsoft.com/office/word/2006/wordml" xmlns:wps="http://schemas.microsoft.com/office/word/2010/wordprocessingShape" mc:Ignorable="w14 w15 w16se w16cid w16 w16cex wp14">
+<w:numbering xmlns:wpc="http://schemas.microsoft.com/office/word/2010/wordprocessingCanvas" xmlns:cx="http://schemas.microsoft.com/office/drawing/2014/chartex" xmlns:cx1="http://schemas.microsoft.com/office/drawing/2015/9/8/chartex" xmlns:cx2="http://schemas.microsoft.com/office/drawing/2015/10/21/chartex" xmlns:cx3="http://schemas.microsoft.com/office/drawing/2016/5/9/chartex" xmlns:cx4="http://schemas.microsoft.com/office/drawing/2016/5/10/chartex" xmlns:cx5="http://schemas.microsoft.com/office/drawing/2016/5/11/chartex" xmlns:cx6="http://schemas.microsoft.com/office/drawing/2016/5/12/chartex" xmlns:cx7="http://schemas.microsoft.com/office/drawing/2016/5/13/chartex" xmlns:cx8="http://schemas.microsoft.com/office/drawing/2016/5/14/chartex" xmlns:mc="http://schemas.openxmlformats.org/markup-compatibility/2006" xmlns:aink="http://schemas.microsoft.com/office/drawing/2016/ink" xmlns:am3d="http://schemas.microsoft.com/office/drawing/2017/model3d" xmlns:o="urn:schemas-microsoft-com:office:office" xmlns:r="http://schemas.openxmlformats.org/officeDocument/2006/relationships" xmlns:m="http://schemas.openxmlformats.org/officeDocument/2006/math" xmlns:v="urn:schemas-microsoft-com:vml" xmlns:wp14="http://schemas.microsoft.com/office/word/2010/wordprocessingDrawing" xmlns:wp="http://schemas.openxmlformats.org/drawingml/2006/wordprocessingDrawing" xmlns:w10="urn:schemas-microsoft-com:office:word" xmlns:w="http://schemas.openxmlformats.org/wordprocessingml/2006/main" xmlns:w14="http://schemas.microsoft.com/office/word/2010/wordml" xmlns:w15="http://schemas.microsoft.com/office/word/2012/wordml" xmlns:w16cex="http://schemas.microsoft.com/office/word/2018/wordml/cex" xmlns:w16cid="http://schemas.microsoft.com/office/word/2016/wordml/cid" xmlns:w16="http://schemas.microsoft.com/office/word/2018/wordml" xmlns:w16sdtdh="http://schemas.microsoft.com/office/word/2020/wordml/sdtdatahash" xmlns:w16se="http://schemas.microsoft.com/office/word/2015/wordml/symex" xmlns:wpg="http://schemas.microsoft.com/office/word/2010/wordprocessingGroup" xmlns:wpi="http://schemas.microsoft.com/office/word/2010/wordprocessingInk" xmlns:wne="http://schemas.microsoft.com/office/word/2006/wordml" xmlns:wps="http://schemas.microsoft.com/office/word/2010/wordprocessingShape" mc:Ignorable="w14 w15 w16se w16cid w16 w16cex w16sdtdh wp14">
   <w:abstractNum w:abstractNumId="0" w15:restartNumberingAfterBreak="0">
     <w:nsid w:val="00D47AF8"/>
     <w:multiLevelType w:val="hybridMultilevel"/>
@@ -45043,7 +44033,7 @@
 </file>
 
 <file path=word/styles.xml><?xml version="1.0" encoding="utf-8"?>
-<w:styles xmlns:mc="http://schemas.openxmlformats.org/markup-compatibility/2006" xmlns:r="http://schemas.openxmlformats.org/officeDocument/2006/relationships" xmlns:w="http://schemas.openxmlformats.org/wordprocessingml/2006/main" xmlns:w14="http://schemas.microsoft.com/office/word/2010/wordml" xmlns:w15="http://schemas.microsoft.com/office/word/2012/wordml" xmlns:w16cex="http://schemas.microsoft.com/office/word/2018/wordml/cex" xmlns:w16cid="http://schemas.microsoft.com/office/word/2016/wordml/cid" xmlns:w16="http://schemas.microsoft.com/office/word/2018/wordml" xmlns:w16se="http://schemas.microsoft.com/office/word/2015/wordml/symex" mc:Ignorable="w14 w15 w16se w16cid w16 w16cex">
+<w:styles xmlns:mc="http://schemas.openxmlformats.org/markup-compatibility/2006" xmlns:r="http://schemas.openxmlformats.org/officeDocument/2006/relationships" xmlns:w="http://schemas.openxmlformats.org/wordprocessingml/2006/main" xmlns:w14="http://schemas.microsoft.com/office/word/2010/wordml" xmlns:w15="http://schemas.microsoft.com/office/word/2012/wordml" xmlns:w16cex="http://schemas.microsoft.com/office/word/2018/wordml/cex" xmlns:w16cid="http://schemas.microsoft.com/office/word/2016/wordml/cid" xmlns:w16="http://schemas.microsoft.com/office/word/2018/wordml" xmlns:w16sdtdh="http://schemas.microsoft.com/office/word/2020/wordml/sdtdatahash" xmlns:w16se="http://schemas.microsoft.com/office/word/2015/wordml/symex" mc:Ignorable="w14 w15 w16se w16cid w16 w16cex w16sdtdh">
   <w:docDefaults>
     <w:rPrDefault>
       <w:rPr>
@@ -45165,6 +44155,7 @@
     <w:lsdException w:name="HTML Sample" w:semiHidden="1" w:unhideWhenUsed="1"/>
     <w:lsdException w:name="HTML Typewriter" w:semiHidden="1" w:unhideWhenUsed="1"/>
     <w:lsdException w:name="HTML Variable" w:semiHidden="1" w:unhideWhenUsed="1"/>
+    <w:lsdException w:name="Normal Table" w:semiHidden="1" w:unhideWhenUsed="1"/>
     <w:lsdException w:name="annotation subject" w:semiHidden="1" w:unhideWhenUsed="1"/>
     <w:lsdException w:name="No List" w:semiHidden="1" w:unhideWhenUsed="1"/>
     <w:lsdException w:name="Outline List 1" w:semiHidden="1" w:unhideWhenUsed="1"/>
@@ -45210,9 +44201,11 @@
     <w:lsdException w:name="Table Subtle 1" w:semiHidden="1" w:unhideWhenUsed="1"/>
     <w:lsdException w:name="Table Subtle 2" w:semiHidden="1" w:unhideWhenUsed="1"/>
     <w:lsdException w:name="Table Web 1" w:semiHidden="1" w:unhideWhenUsed="1"/>
+    <w:lsdException w:name="Table Web 2" w:semiHidden="1" w:unhideWhenUsed="1"/>
     <w:lsdException w:name="Table Web 3" w:semiHidden="1" w:unhideWhenUsed="1"/>
     <w:lsdException w:name="Balloon Text" w:semiHidden="1" w:unhideWhenUsed="1"/>
     <w:lsdException w:name="Table Grid" w:uiPriority="39"/>
+    <w:lsdException w:name="Table Theme" w:semiHidden="1" w:unhideWhenUsed="1"/>
     <w:lsdException w:name="Placeholder Text" w:semiHidden="1"/>
     <w:lsdException w:name="No Spacing" w:uiPriority="1" w:qFormat="1"/>
     <w:lsdException w:name="Light Shading" w:uiPriority="60"/>

</xml_diff>

<commit_message>
Enhanced compiler and run-time library code to correct bugs in sizeof, typeof. Added size/type/flag descriptor to %name and Dope Vector. Added extra routines to allow introspection on arrays. (See release notes)
</commit_message>
<xml_diff>
--- a/source/docs/ICode1v3.docx
+++ b/source/docs/ICode1v3.docx
@@ -8752,13 +8752,7 @@
       </w:r>
       <w:proofErr w:type="gramEnd"/>
       <w:r>
-        <w:t xml:space="preserve"> to</w:t>
-      </w:r>
-      <w:r>
-        <w:t>,</w:t>
-      </w:r>
-      <w:r>
-        <w:t xml:space="preserve"> the order of the I-code.</w:t>
+        <w:t xml:space="preserve"> to the order of the I-code.</w:t>
       </w:r>
     </w:p>
     <w:p>
@@ -8947,19 +8941,16 @@
     </w:p>
     <w:p>
       <w:r>
-        <w:t xml:space="preserve">This is </w:t>
+        <w:t>This is s</w:t>
+      </w:r>
+      <w:r>
+        <w:t xml:space="preserve">imilar to that generated from the code fragment: if B then A := C else  A := </w:t>
       </w:r>
       <w:proofErr w:type="gramStart"/>
       <w:r>
-        <w:t>s</w:t>
-      </w:r>
-      <w:r>
-        <w:t>imilar to</w:t>
+        <w:t>D;</w:t>
       </w:r>
       <w:proofErr w:type="gramEnd"/>
-      <w:r>
-        <w:t xml:space="preserve"> that generated from the code fragment: if B then A := C else  A := D;</w:t>
-      </w:r>
     </w:p>
     <w:p>
       <w:pPr>
@@ -9478,14 +9469,16 @@
               <w:rPr>
                 <w:rFonts w:cs="Courier New"/>
               </w:rPr>
-              <w:t>The values which this flag may take:</w:t>
-            </w:r>
+              <w:t xml:space="preserve">The values which this flag may take </w:t>
+            </w:r>
+            <w:proofErr w:type="gramStart"/>
             <w:r>
               <w:rPr>
                 <w:rFonts w:cs="Courier New"/>
               </w:rPr>
-              <w:t>-</w:t>
-            </w:r>
+              <w:t>are:</w:t>
+            </w:r>
+            <w:proofErr w:type="gramEnd"/>
             <w:r>
               <w:rPr>
                 <w:rFonts w:cs="Courier New"/>
@@ -12452,7 +12445,15 @@
           </w:p>
           <w:p>
             <w:r>
-              <w:t>Stack A; Stack B; Stack C; And; Assign-Value</w:t>
+              <w:t xml:space="preserve">Stack A; Stack B; Stack C; </w:t>
+            </w:r>
+            <w:proofErr w:type="gramStart"/>
+            <w:r>
+              <w:t>And;</w:t>
+            </w:r>
+            <w:proofErr w:type="gramEnd"/>
+            <w:r>
+              <w:t xml:space="preserve"> Assign-Value</w:t>
             </w:r>
           </w:p>
         </w:tc>
@@ -13651,8 +13652,13 @@
           </w:tcPr>
           <w:p>
             <w:r>
-              <w:t>IF x &lt;&gt; y THEN p = q;</w:t>
-            </w:r>
+              <w:t xml:space="preserve">IF x &lt;&gt; y THEN p = </w:t>
+            </w:r>
+            <w:proofErr w:type="gramStart"/>
+            <w:r>
+              <w:t>q;</w:t>
+            </w:r>
+            <w:proofErr w:type="gramEnd"/>
           </w:p>
           <w:p>
             <w:r>
@@ -16465,11 +16471,13 @@
           </w:tcPr>
           <w:p>
             <w:r>
-              <w:t>SOS is compared against TOS with the values being interpreted as unsigned values. The condition-code is set accordingly</w:t>
-            </w:r>
-            <w:r>
-              <w:t>,</w:t>
-            </w:r>
+              <w:t xml:space="preserve">SOS is compared against TOS with the values being interpreted as unsigned values. The condition-code is set </w:t>
+            </w:r>
+            <w:proofErr w:type="gramStart"/>
+            <w:r>
+              <w:t>accordingly</w:t>
+            </w:r>
+            <w:proofErr w:type="gramEnd"/>
             <w:r>
               <w:t xml:space="preserve"> and TOS and SOS are removed from the stack.</w:t>
             </w:r>
@@ -17979,11 +17987,13 @@
           <w:p/>
           <w:p>
             <w:r>
-              <w:t>An indirect object (I=1) differs from F=2 in that F=2 implies that the actual object created will be a pointer and will be dereferenced whenever used unless explicit action is taken (e.g.</w:t>
-            </w:r>
-            <w:r>
-              <w:t>,</w:t>
-            </w:r>
+              <w:t>An indirect object (I=1) differs from F=2 in that F=2 implies that the actual object created will be a pointer and will be dereferenced whenever used unless explicit action is taken (</w:t>
+            </w:r>
+            <w:proofErr w:type="gramStart"/>
+            <w:r>
+              <w:t>e.g.</w:t>
+            </w:r>
+            <w:proofErr w:type="gramEnd"/>
             <w:r>
               <w:t xml:space="preserve"> use of Assign-Reference).</w:t>
             </w:r>
@@ -21012,11 +21022,13 @@
           </w:p>
           <w:p>
             <w:r>
-              <w:t xml:space="preserve"> In each pair of values</w:t>
-            </w:r>
-            <w:r>
-              <w:t>,</w:t>
-            </w:r>
+              <w:t xml:space="preserve"> In each pair of </w:t>
+            </w:r>
+            <w:proofErr w:type="gramStart"/>
+            <w:r>
+              <w:t>values</w:t>
+            </w:r>
+            <w:proofErr w:type="gramEnd"/>
             <w:r>
               <w:t xml:space="preserve"> the lower bound is stacked before the upper bound.</w:t>
             </w:r>
@@ -22210,8 +22222,13 @@
           </w:tcPr>
           <w:p>
             <w:r>
-              <w:t>int *p; *p++ = 10;</w:t>
-            </w:r>
+              <w:t xml:space="preserve">int *p; *p++ = </w:t>
+            </w:r>
+            <w:proofErr w:type="gramStart"/>
+            <w:r>
+              <w:t>10;</w:t>
+            </w:r>
+            <w:proofErr w:type="gramEnd"/>
           </w:p>
           <w:p>
             <w:r>
@@ -22320,11 +22337,13 @@
           </w:tcPr>
           <w:p>
             <w:r>
-              <w:t>This instruction marks the end of a list of tag definitions corresponding to either a parameter list or a recordformat definition. List flag is cleared</w:t>
-            </w:r>
-            <w:r>
-              <w:t>,</w:t>
-            </w:r>
+              <w:t xml:space="preserve">This instruction marks the end of a list of tag definitions corresponding to either a parameter list or a recordformat definition. List flag is </w:t>
+            </w:r>
+            <w:proofErr w:type="gramStart"/>
+            <w:r>
+              <w:t>cleared</w:t>
+            </w:r>
+            <w:proofErr w:type="gramEnd"/>
             <w:r>
               <w:t xml:space="preserve"> and the tag list is processed in any ways necessary.</w:t>
             </w:r>
@@ -23931,13 +23950,15 @@
               <w:t>is</w:t>
             </w:r>
             <w:r>
-              <w:t xml:space="preserve"> &lt;n&gt; for the purposes of subsequent 'Init' instructions. &lt;n&gt; encodes the type as in the type</w:t>
-            </w:r>
-            <w:r>
-              <w:t>-</w:t>
-            </w:r>
-            <w:r>
-              <w:t>field of 'Define'.</w:t>
+              <w:t xml:space="preserve"> &lt;n&gt; for the purposes of subsequent 'Init' instructions. &lt;n&gt; encodes the type as in the </w:t>
+            </w:r>
+            <w:proofErr w:type="gramStart"/>
+            <w:r>
+              <w:t>type</w:t>
+            </w:r>
+            <w:proofErr w:type="gramEnd"/>
+            <w:r>
+              <w:t xml:space="preserve"> field of 'Define'.</w:t>
             </w:r>
           </w:p>
         </w:tc>
@@ -26438,8 +26459,13 @@
           </w:tcPr>
           <w:p>
             <w:r>
-              <w:t>m := p MOD q;</w:t>
-            </w:r>
+              <w:t xml:space="preserve">m := p MOD </w:t>
+            </w:r>
+            <w:proofErr w:type="gramStart"/>
+            <w:r>
+              <w:t>q;</w:t>
+            </w:r>
+            <w:proofErr w:type="gramEnd"/>
           </w:p>
           <w:p>
             <w:r>
@@ -27674,6 +27700,7 @@
             <w:r>
               <w:t xml:space="preserve">This instruction marks the start of an </w:t>
             </w:r>
+            <w:proofErr w:type="gramStart"/>
             <w:r>
               <w:rPr>
                 <w:u w:val="single"/>
@@ -27689,6 +27716,7 @@
               </w:rPr>
               <w:t>event</w:t>
             </w:r>
+            <w:proofErr w:type="gramEnd"/>
             <w:r>
               <w:t xml:space="preserve"> b</w:t>
             </w:r>
@@ -28038,7 +28066,15 @@
           </w:p>
           <w:p>
             <w:r>
-              <w:t xml:space="preserve"> Stack A; Stack B; Stack C; Or; Assign-Value</w:t>
+              <w:t xml:space="preserve"> Stack A; Stack B; Stack C; </w:t>
+            </w:r>
+            <w:proofErr w:type="gramStart"/>
+            <w:r>
+              <w:t>Or;</w:t>
+            </w:r>
+            <w:proofErr w:type="gramEnd"/>
+            <w:r>
+              <w:t xml:space="preserve"> Assign-Value</w:t>
             </w:r>
           </w:p>
         </w:tc>
@@ -32023,8 +32059,13 @@
           </w:tcPr>
           <w:p>
             <w:r>
-              <w:t>B := (X=Y);</w:t>
-            </w:r>
+              <w:t>B := (X=Y</w:t>
+            </w:r>
+            <w:proofErr w:type="gramStart"/>
+            <w:r>
+              <w:t>);</w:t>
+            </w:r>
+            <w:proofErr w:type="gramEnd"/>
           </w:p>
           <w:p>
             <w:r>
@@ -32225,8 +32266,13 @@
           </w:tcPr>
           <w:p>
             <w:r>
-              <w:t>B := (x IN s);</w:t>
-            </w:r>
+              <w:t>B := (x IN s</w:t>
+            </w:r>
+            <w:proofErr w:type="gramStart"/>
+            <w:r>
+              <w:t>);</w:t>
+            </w:r>
+            <w:proofErr w:type="gramEnd"/>
           </w:p>
           <w:p>
             <w:r>
@@ -34171,8 +34217,13 @@
           </w:tcPr>
           <w:p>
             <w:r>
-              <w:t>If B Then DoIt;</w:t>
-            </w:r>
+              <w:t xml:space="preserve">If B Then </w:t>
+            </w:r>
+            <w:proofErr w:type="gramStart"/>
+            <w:r>
+              <w:t>DoIt;</w:t>
+            </w:r>
+            <w:proofErr w:type="gramEnd"/>
           </w:p>
           <w:p>
             <w:r>
@@ -34373,8 +34424,13 @@
           </w:tcPr>
           <w:p>
             <w:r>
-              <w:t>If NOT x IN s Then x := 0;</w:t>
-            </w:r>
+              <w:t xml:space="preserve">If NOT x IN s Then x := </w:t>
+            </w:r>
+            <w:proofErr w:type="gramStart"/>
+            <w:r>
+              <w:t>0;</w:t>
+            </w:r>
+            <w:proofErr w:type="gramEnd"/>
           </w:p>
           <w:p>
             <w:r>
@@ -34785,8 +34841,13 @@
           </w:tcPr>
           <w:p>
             <w:r>
-              <w:t>Byteval := Bigval;</w:t>
-            </w:r>
+              <w:t xml:space="preserve">Byteval := </w:t>
+            </w:r>
+            <w:proofErr w:type="gramStart"/>
+            <w:r>
+              <w:t>Bigval;</w:t>
+            </w:r>
+            <w:proofErr w:type="gramEnd"/>
           </w:p>
           <w:p>
             <w:r>
@@ -34980,7 +35041,15 @@
             </w:r>
             <w:proofErr w:type="spellEnd"/>
             <w:r>
-              <w:t xml:space="preserve"> := Trunc(r+0.1</w:t>
+              <w:t xml:space="preserve"> := </w:t>
+            </w:r>
+            <w:proofErr w:type="spellStart"/>
+            <w:r>
+              <w:t>Trunc</w:t>
+            </w:r>
+            <w:proofErr w:type="spellEnd"/>
+            <w:r>
+              <w:t>(r+0.1</w:t>
             </w:r>
             <w:proofErr w:type="gramStart"/>
             <w:r>

</xml_diff>